<commit_message>
1st iteration ended; added 3rd part and images
</commit_message>
<xml_diff>
--- a/Docs/1.docx
+++ b/Docs/1.docx
@@ -3524,6 +3524,39 @@
           <w:lang w:val="ru-RU"/>
         </w:rPr>
       </w:pPr>
+      <w:r>
+        <w:rPr>
+          <w:rFonts w:ascii="Times New Roman" w:hAnsi="Times New Roman" w:cs="Times New Roman"/>
+          <w:color w:val="FF0000"/>
+          <w:sz w:val="24"/>
+          <w:szCs w:val="20"/>
+          <w:lang w:val="ru-RU"/>
+        </w:rPr>
+        <w:t xml:space="preserve">1.1 </w:t>
+      </w:r>
+      <w:r>
+        <w:rPr>
+          <w:rFonts w:ascii="Times New Roman" w:hAnsi="Times New Roman" w:cs="Times New Roman"/>
+          <w:color w:val="FF0000"/>
+          <w:sz w:val="24"/>
+          <w:szCs w:val="20"/>
+          <w:lang w:val="ru-RU"/>
+        </w:rPr>
+        <w:t>Примеры реализаций и разница между ними.</w:t>
+      </w:r>
+      <w:bookmarkStart w:id="0" w:name="_GoBack"/>
+      <w:bookmarkEnd w:id="0"/>
+      <w:r>
+        <w:rPr>
+          <w:rFonts w:ascii="Times New Roman" w:hAnsi="Times New Roman" w:cs="Times New Roman"/>
+          <w:color w:val="222222"/>
+          <w:sz w:val="24"/>
+          <w:szCs w:val="20"/>
+          <w:shd w:val="clear" w:color="auto" w:fill="FFFFFF"/>
+          <w:lang w:val="ru-RU"/>
+        </w:rPr>
+        <w:br w:type="page"/>
+      </w:r>
     </w:p>
     <w:p>
       <w:pPr>
@@ -3546,29 +3579,82 @@
           <w:lang w:val="ru-RU"/>
         </w:rPr>
         <w:lastRenderedPageBreak/>
-        <w:t xml:space="preserve">1.1 </w:t>
-      </w:r>
-      <w:r>
-        <w:rPr>
-          <w:rFonts w:ascii="Times New Roman" w:hAnsi="Times New Roman" w:cs="Times New Roman"/>
-          <w:color w:val="222222"/>
-          <w:sz w:val="24"/>
-          <w:szCs w:val="20"/>
-          <w:shd w:val="clear" w:color="auto" w:fill="FFFFFF"/>
-          <w:lang w:val="ru-RU"/>
-        </w:rPr>
-        <w:t>Примеры реализаций и разница между ними.</w:t>
-      </w:r>
-      <w:r>
-        <w:rPr>
-          <w:rFonts w:ascii="Times New Roman" w:hAnsi="Times New Roman" w:cs="Times New Roman"/>
-          <w:color w:val="222222"/>
-          <w:sz w:val="24"/>
-          <w:szCs w:val="20"/>
-          <w:shd w:val="clear" w:color="auto" w:fill="FFFFFF"/>
-          <w:lang w:val="ru-RU"/>
-        </w:rPr>
-        <w:br w:type="page"/>
+        <w:t>2) Типовые операции и порядок работы с системой ко</w:t>
+      </w:r>
+      <w:r>
+        <w:rPr>
+          <w:rFonts w:ascii="Times New Roman" w:hAnsi="Times New Roman" w:cs="Times New Roman"/>
+          <w:color w:val="222222"/>
+          <w:sz w:val="24"/>
+          <w:szCs w:val="20"/>
+          <w:shd w:val="clear" w:color="auto" w:fill="FFFFFF"/>
+          <w:lang w:val="ru-RU"/>
+        </w:rPr>
+        <w:t>н</w:t>
+      </w:r>
+      <w:r>
+        <w:rPr>
+          <w:rFonts w:ascii="Times New Roman" w:hAnsi="Times New Roman" w:cs="Times New Roman"/>
+          <w:color w:val="222222"/>
+          <w:sz w:val="24"/>
+          <w:szCs w:val="20"/>
+          <w:shd w:val="clear" w:color="auto" w:fill="FFFFFF"/>
+          <w:lang w:val="ru-RU"/>
+        </w:rPr>
+        <w:t>троля версий</w:t>
+      </w:r>
+      <w:r>
+        <w:rPr>
+          <w:rFonts w:ascii="Times New Roman" w:hAnsi="Times New Roman" w:cs="Times New Roman"/>
+          <w:color w:val="222222"/>
+          <w:sz w:val="24"/>
+          <w:szCs w:val="20"/>
+          <w:shd w:val="clear" w:color="auto" w:fill="FFFFFF"/>
+          <w:lang w:val="ru-RU"/>
+        </w:rPr>
+        <w:t>.</w:t>
+      </w:r>
+      <w:r>
+        <w:rPr>
+          <w:rFonts w:ascii="Times New Roman" w:hAnsi="Times New Roman" w:cs="Times New Roman"/>
+          <w:color w:val="222222"/>
+          <w:sz w:val="24"/>
+          <w:szCs w:val="20"/>
+          <w:lang w:val="ru-RU"/>
+        </w:rPr>
+        <w:br/>
+      </w:r>
+      <w:r>
+        <w:rPr>
+          <w:rFonts w:ascii="Times New Roman" w:hAnsi="Times New Roman" w:cs="Times New Roman"/>
+          <w:color w:val="222222"/>
+          <w:sz w:val="24"/>
+          <w:szCs w:val="20"/>
+          <w:shd w:val="clear" w:color="auto" w:fill="FFFFFF"/>
+          <w:lang w:val="ru-RU"/>
+        </w:rPr>
+        <w:t xml:space="preserve">Если не вдаваться в подробности реализации и работы с системами контроля версий, то общий порядок работы примерно одинаков для любой </w:t>
+      </w:r>
+      <w:r>
+        <w:rPr>
+          <w:rFonts w:ascii="Times New Roman" w:hAnsi="Times New Roman" w:cs="Times New Roman"/>
+          <w:color w:val="222222"/>
+          <w:sz w:val="24"/>
+          <w:szCs w:val="20"/>
+          <w:shd w:val="clear" w:color="auto" w:fill="FFFFFF"/>
+        </w:rPr>
+        <w:t>VCS</w:t>
+      </w:r>
+      <w:r>
+        <w:rPr>
+          <w:rFonts w:ascii="Times New Roman" w:hAnsi="Times New Roman" w:cs="Times New Roman"/>
+          <w:color w:val="222222"/>
+          <w:sz w:val="24"/>
+          <w:szCs w:val="20"/>
+          <w:shd w:val="clear" w:color="auto" w:fill="FFFFFF"/>
+          <w:lang w:val="ru-RU"/>
+        </w:rPr>
+        <w:t xml:space="preserve">. </w:t>
       </w:r>
     </w:p>
     <w:p>
@@ -3591,30 +3677,91 @@
           <w:shd w:val="clear" w:color="auto" w:fill="FFFFFF"/>
           <w:lang w:val="ru-RU"/>
         </w:rPr>
-        <w:lastRenderedPageBreak/>
-        <w:t>2) Типовые операции и порядок работы с системой ко</w:t>
-      </w:r>
-      <w:r>
-        <w:rPr>
-          <w:rFonts w:ascii="Times New Roman" w:hAnsi="Times New Roman" w:cs="Times New Roman"/>
-          <w:color w:val="222222"/>
-          <w:sz w:val="24"/>
-          <w:szCs w:val="20"/>
-          <w:shd w:val="clear" w:color="auto" w:fill="FFFFFF"/>
-          <w:lang w:val="ru-RU"/>
-        </w:rPr>
-        <w:t>н</w:t>
-      </w:r>
-      <w:r>
-        <w:rPr>
-          <w:rFonts w:ascii="Times New Roman" w:hAnsi="Times New Roman" w:cs="Times New Roman"/>
-          <w:color w:val="222222"/>
-          <w:sz w:val="24"/>
-          <w:szCs w:val="20"/>
-          <w:shd w:val="clear" w:color="auto" w:fill="FFFFFF"/>
-          <w:lang w:val="ru-RU"/>
-        </w:rPr>
-        <w:t>троля версий</w:t>
+        <w:t xml:space="preserve">Первое, что делает любой разработчик, начиная работать с проектом – создание рабочей копии проекта. В </w:t>
+      </w:r>
+      <w:r>
+        <w:rPr>
+          <w:rFonts w:ascii="Times New Roman" w:hAnsi="Times New Roman" w:cs="Times New Roman"/>
+          <w:color w:val="222222"/>
+          <w:sz w:val="24"/>
+          <w:szCs w:val="20"/>
+          <w:shd w:val="clear" w:color="auto" w:fill="FFFFFF"/>
+        </w:rPr>
+        <w:t>Subversion</w:t>
+      </w:r>
+      <w:r>
+        <w:rPr>
+          <w:rFonts w:ascii="Times New Roman" w:hAnsi="Times New Roman" w:cs="Times New Roman"/>
+          <w:color w:val="222222"/>
+          <w:sz w:val="24"/>
+          <w:szCs w:val="20"/>
+          <w:shd w:val="clear" w:color="auto" w:fill="FFFFFF"/>
+          <w:lang w:val="ru-RU"/>
+        </w:rPr>
+        <w:t xml:space="preserve"> </w:t>
+      </w:r>
+      <w:r>
+        <w:rPr>
+          <w:rFonts w:ascii="Times New Roman" w:hAnsi="Times New Roman" w:cs="Times New Roman"/>
+          <w:color w:val="222222"/>
+          <w:sz w:val="24"/>
+          <w:szCs w:val="20"/>
+          <w:shd w:val="clear" w:color="auto" w:fill="FFFFFF"/>
+          <w:lang w:val="ru-RU"/>
+        </w:rPr>
+        <w:t xml:space="preserve">для этих целей служит команда </w:t>
+      </w:r>
+      <w:r>
+        <w:rPr>
+          <w:rFonts w:ascii="Times New Roman" w:hAnsi="Times New Roman" w:cs="Times New Roman"/>
+          <w:color w:val="222222"/>
+          <w:sz w:val="24"/>
+          <w:szCs w:val="20"/>
+          <w:shd w:val="clear" w:color="auto" w:fill="FFFFFF"/>
+        </w:rPr>
+        <w:t>checkout</w:t>
+      </w:r>
+      <w:r>
+        <w:rPr>
+          <w:rFonts w:ascii="Times New Roman" w:hAnsi="Times New Roman" w:cs="Times New Roman"/>
+          <w:color w:val="222222"/>
+          <w:sz w:val="24"/>
+          <w:szCs w:val="20"/>
+          <w:shd w:val="clear" w:color="auto" w:fill="FFFFFF"/>
+          <w:lang w:val="ru-RU"/>
+        </w:rPr>
+        <w:t xml:space="preserve">, для </w:t>
+      </w:r>
+      <w:r>
+        <w:rPr>
+          <w:rFonts w:ascii="Times New Roman" w:hAnsi="Times New Roman" w:cs="Times New Roman"/>
+          <w:color w:val="222222"/>
+          <w:sz w:val="24"/>
+          <w:szCs w:val="20"/>
+          <w:shd w:val="clear" w:color="auto" w:fill="FFFFFF"/>
+        </w:rPr>
+        <w:t>Git</w:t>
+      </w:r>
+      <w:r>
+        <w:rPr>
+          <w:rFonts w:ascii="Times New Roman" w:hAnsi="Times New Roman" w:cs="Times New Roman"/>
+          <w:color w:val="222222"/>
+          <w:sz w:val="24"/>
+          <w:szCs w:val="20"/>
+          <w:shd w:val="clear" w:color="auto" w:fill="FFFFFF"/>
+          <w:lang w:val="ru-RU"/>
+        </w:rPr>
+        <w:t xml:space="preserve"> – </w:t>
+      </w:r>
+      <w:r>
+        <w:rPr>
+          <w:rFonts w:ascii="Times New Roman" w:hAnsi="Times New Roman" w:cs="Times New Roman"/>
+          <w:color w:val="222222"/>
+          <w:sz w:val="24"/>
+          <w:szCs w:val="20"/>
+          <w:shd w:val="clear" w:color="auto" w:fill="FFFFFF"/>
+        </w:rPr>
+        <w:t>clone</w:t>
       </w:r>
       <w:r>
         <w:rPr>
@@ -3633,215 +3780,58 @@
           <w:color w:val="222222"/>
           <w:sz w:val="24"/>
           <w:szCs w:val="20"/>
-          <w:lang w:val="ru-RU"/>
-        </w:rPr>
-        <w:br/>
-      </w:r>
-      <w:r>
-        <w:rPr>
-          <w:rFonts w:ascii="Times New Roman" w:hAnsi="Times New Roman" w:cs="Times New Roman"/>
-          <w:color w:val="222222"/>
-          <w:sz w:val="24"/>
-          <w:szCs w:val="20"/>
-          <w:shd w:val="clear" w:color="auto" w:fill="FFFFFF"/>
-          <w:lang w:val="ru-RU"/>
-        </w:rPr>
-        <w:t xml:space="preserve">Если не вдаваться в подробности реализации и работы с системами контроля версий, то общий порядок работы примерно одинаков для любой </w:t>
-      </w:r>
-      <w:r>
-        <w:rPr>
-          <w:rFonts w:ascii="Times New Roman" w:hAnsi="Times New Roman" w:cs="Times New Roman"/>
-          <w:color w:val="222222"/>
-          <w:sz w:val="24"/>
-          <w:szCs w:val="20"/>
-          <w:shd w:val="clear" w:color="auto" w:fill="FFFFFF"/>
-        </w:rPr>
-        <w:t>VCS</w:t>
-      </w:r>
-      <w:r>
-        <w:rPr>
-          <w:rFonts w:ascii="Times New Roman" w:hAnsi="Times New Roman" w:cs="Times New Roman"/>
-          <w:color w:val="222222"/>
-          <w:sz w:val="24"/>
-          <w:szCs w:val="20"/>
-          <w:shd w:val="clear" w:color="auto" w:fill="FFFFFF"/>
-          <w:lang w:val="ru-RU"/>
-        </w:rPr>
-        <w:t xml:space="preserve">. </w:t>
+          <w:shd w:val="clear" w:color="auto" w:fill="FFFFFF"/>
+          <w:lang w:val="ru-RU"/>
+        </w:rPr>
+        <w:t xml:space="preserve"> После выполнения этой команды на рабочей машине разработчика появляется директория, в которой находятся непосредственно сам проект. После этого можно непосредственно приступать к разработке.</w:t>
       </w:r>
     </w:p>
     <w:p>
       <w:pPr>
         <w:rPr>
-          <w:rFonts w:ascii="Times New Roman" w:hAnsi="Times New Roman" w:cs="Times New Roman"/>
-          <w:color w:val="222222"/>
-          <w:sz w:val="24"/>
-          <w:szCs w:val="20"/>
-          <w:shd w:val="clear" w:color="auto" w:fill="FFFFFF"/>
-          <w:lang w:val="ru-RU"/>
-        </w:rPr>
-      </w:pPr>
-      <w:r>
-        <w:rPr>
-          <w:rFonts w:ascii="Times New Roman" w:hAnsi="Times New Roman" w:cs="Times New Roman"/>
-          <w:color w:val="222222"/>
-          <w:sz w:val="24"/>
-          <w:szCs w:val="20"/>
-          <w:shd w:val="clear" w:color="auto" w:fill="FFFFFF"/>
-          <w:lang w:val="ru-RU"/>
-        </w:rPr>
-        <w:t xml:space="preserve">Первое, что делает любой разработчик, начиная работать с проектом – создание рабочей копии проекта. В </w:t>
-      </w:r>
-      <w:r>
-        <w:rPr>
-          <w:rFonts w:ascii="Times New Roman" w:hAnsi="Times New Roman" w:cs="Times New Roman"/>
-          <w:color w:val="222222"/>
-          <w:sz w:val="24"/>
-          <w:szCs w:val="20"/>
-          <w:shd w:val="clear" w:color="auto" w:fill="FFFFFF"/>
-        </w:rPr>
-        <w:t>Subversion</w:t>
-      </w:r>
-      <w:r>
-        <w:rPr>
-          <w:rFonts w:ascii="Times New Roman" w:hAnsi="Times New Roman" w:cs="Times New Roman"/>
-          <w:color w:val="222222"/>
-          <w:sz w:val="24"/>
-          <w:szCs w:val="20"/>
-          <w:shd w:val="clear" w:color="auto" w:fill="FFFFFF"/>
-          <w:lang w:val="ru-RU"/>
+          <w:noProof/>
+          <w:lang w:eastAsia="en-GB"/>
+        </w:rPr>
+      </w:pPr>
+      <w:r>
+        <w:rPr>
+          <w:rFonts w:ascii="Times New Roman" w:hAnsi="Times New Roman" w:cs="Times New Roman"/>
+          <w:color w:val="222222"/>
+          <w:sz w:val="24"/>
+          <w:szCs w:val="20"/>
+          <w:shd w:val="clear" w:color="auto" w:fill="FFFFFF"/>
+          <w:lang w:val="ru-RU"/>
+        </w:rPr>
+        <w:t>Стоит отметить, что, в зависимости от реализации</w:t>
+      </w:r>
+      <w:r>
+        <w:rPr>
+          <w:rFonts w:ascii="Times New Roman" w:hAnsi="Times New Roman" w:cs="Times New Roman"/>
+          <w:color w:val="222222"/>
+          <w:sz w:val="24"/>
+          <w:szCs w:val="20"/>
+          <w:shd w:val="clear" w:color="auto" w:fill="FFFFFF"/>
+          <w:lang w:val="ru-RU"/>
+        </w:rPr>
+        <w:t xml:space="preserve"> системы контроля версий</w:t>
+      </w:r>
+      <w:r>
+        <w:rPr>
+          <w:rFonts w:ascii="Times New Roman" w:hAnsi="Times New Roman" w:cs="Times New Roman"/>
+          <w:color w:val="222222"/>
+          <w:sz w:val="24"/>
+          <w:szCs w:val="20"/>
+          <w:shd w:val="clear" w:color="auto" w:fill="FFFFFF"/>
+          <w:lang w:val="ru-RU"/>
+        </w:rPr>
+        <w:t>, может установиться не одна папка, а две: одна с рабочей копией, а вторая – полный её дубль, позволяющий в любой момент времени локально определить, какие файлы были изменены.</w:t>
+      </w:r>
+      <w:r>
+        <w:rPr>
+          <w:noProof/>
+          <w:lang w:val="ru-RU" w:eastAsia="en-GB"/>
         </w:rPr>
         <w:t xml:space="preserve"> </w:t>
-      </w:r>
-      <w:r>
-        <w:rPr>
-          <w:rFonts w:ascii="Times New Roman" w:hAnsi="Times New Roman" w:cs="Times New Roman"/>
-          <w:color w:val="222222"/>
-          <w:sz w:val="24"/>
-          <w:szCs w:val="20"/>
-          <w:shd w:val="clear" w:color="auto" w:fill="FFFFFF"/>
-          <w:lang w:val="ru-RU"/>
-        </w:rPr>
-        <w:t xml:space="preserve">для этих целей служит команда </w:t>
-      </w:r>
-      <w:r>
-        <w:rPr>
-          <w:rFonts w:ascii="Times New Roman" w:hAnsi="Times New Roman" w:cs="Times New Roman"/>
-          <w:color w:val="222222"/>
-          <w:sz w:val="24"/>
-          <w:szCs w:val="20"/>
-          <w:shd w:val="clear" w:color="auto" w:fill="FFFFFF"/>
-        </w:rPr>
-        <w:t>checkout</w:t>
-      </w:r>
-      <w:r>
-        <w:rPr>
-          <w:rFonts w:ascii="Times New Roman" w:hAnsi="Times New Roman" w:cs="Times New Roman"/>
-          <w:color w:val="222222"/>
-          <w:sz w:val="24"/>
-          <w:szCs w:val="20"/>
-          <w:shd w:val="clear" w:color="auto" w:fill="FFFFFF"/>
-          <w:lang w:val="ru-RU"/>
-        </w:rPr>
-        <w:t xml:space="preserve">, для </w:t>
-      </w:r>
-      <w:r>
-        <w:rPr>
-          <w:rFonts w:ascii="Times New Roman" w:hAnsi="Times New Roman" w:cs="Times New Roman"/>
-          <w:color w:val="222222"/>
-          <w:sz w:val="24"/>
-          <w:szCs w:val="20"/>
-          <w:shd w:val="clear" w:color="auto" w:fill="FFFFFF"/>
-        </w:rPr>
-        <w:t>Git</w:t>
-      </w:r>
-      <w:r>
-        <w:rPr>
-          <w:rFonts w:ascii="Times New Roman" w:hAnsi="Times New Roman" w:cs="Times New Roman"/>
-          <w:color w:val="222222"/>
-          <w:sz w:val="24"/>
-          <w:szCs w:val="20"/>
-          <w:shd w:val="clear" w:color="auto" w:fill="FFFFFF"/>
-          <w:lang w:val="ru-RU"/>
-        </w:rPr>
-        <w:t xml:space="preserve"> – </w:t>
-      </w:r>
-      <w:r>
-        <w:rPr>
-          <w:rFonts w:ascii="Times New Roman" w:hAnsi="Times New Roman" w:cs="Times New Roman"/>
-          <w:color w:val="222222"/>
-          <w:sz w:val="24"/>
-          <w:szCs w:val="20"/>
-          <w:shd w:val="clear" w:color="auto" w:fill="FFFFFF"/>
-        </w:rPr>
-        <w:t>clone</w:t>
-      </w:r>
-      <w:r>
-        <w:rPr>
-          <w:rFonts w:ascii="Times New Roman" w:hAnsi="Times New Roman" w:cs="Times New Roman"/>
-          <w:color w:val="222222"/>
-          <w:sz w:val="24"/>
-          <w:szCs w:val="20"/>
-          <w:shd w:val="clear" w:color="auto" w:fill="FFFFFF"/>
-          <w:lang w:val="ru-RU"/>
-        </w:rPr>
-        <w:t>.</w:t>
-      </w:r>
-      <w:r>
-        <w:rPr>
-          <w:rFonts w:ascii="Times New Roman" w:hAnsi="Times New Roman" w:cs="Times New Roman"/>
-          <w:color w:val="222222"/>
-          <w:sz w:val="24"/>
-          <w:szCs w:val="20"/>
-          <w:shd w:val="clear" w:color="auto" w:fill="FFFFFF"/>
-          <w:lang w:val="ru-RU"/>
-        </w:rPr>
-        <w:t xml:space="preserve"> После выполнения этой команды на рабочей машине разработчика появляется директория, в которой находятся непосредственно сам проект. После этого можно непосредственно приступать к разработке.</w:t>
-      </w:r>
-    </w:p>
-    <w:p>
-      <w:pPr>
-        <w:rPr>
-          <w:rFonts w:ascii="Times New Roman" w:hAnsi="Times New Roman" w:cs="Times New Roman"/>
-          <w:color w:val="222222"/>
-          <w:sz w:val="24"/>
-          <w:szCs w:val="20"/>
-          <w:shd w:val="clear" w:color="auto" w:fill="FFFFFF"/>
-          <w:lang w:val="ru-RU"/>
-        </w:rPr>
-      </w:pPr>
-      <w:r>
-        <w:rPr>
-          <w:rFonts w:ascii="Times New Roman" w:hAnsi="Times New Roman" w:cs="Times New Roman"/>
-          <w:color w:val="222222"/>
-          <w:sz w:val="24"/>
-          <w:szCs w:val="20"/>
-          <w:shd w:val="clear" w:color="auto" w:fill="FFFFFF"/>
-          <w:lang w:val="ru-RU"/>
-        </w:rPr>
-        <w:t>Стоит отметить, что, в зависимости от реализации</w:t>
-      </w:r>
-      <w:r>
-        <w:rPr>
-          <w:rFonts w:ascii="Times New Roman" w:hAnsi="Times New Roman" w:cs="Times New Roman"/>
-          <w:color w:val="222222"/>
-          <w:sz w:val="24"/>
-          <w:szCs w:val="20"/>
-          <w:shd w:val="clear" w:color="auto" w:fill="FFFFFF"/>
-          <w:lang w:val="ru-RU"/>
-        </w:rPr>
-        <w:t xml:space="preserve"> системы контроля версий</w:t>
-      </w:r>
-      <w:r>
-        <w:rPr>
-          <w:rFonts w:ascii="Times New Roman" w:hAnsi="Times New Roman" w:cs="Times New Roman"/>
-          <w:color w:val="222222"/>
-          <w:sz w:val="24"/>
-          <w:szCs w:val="20"/>
-          <w:shd w:val="clear" w:color="auto" w:fill="FFFFFF"/>
-          <w:lang w:val="ru-RU"/>
-        </w:rPr>
-        <w:t>, может установиться не одна папка, а две: одна с рабочей копией, а вторая – полный её дубль, позволяющий в любой момент времени локально определить, какие файлы были изменены.</w:t>
       </w:r>
     </w:p>
     <w:p>
@@ -4900,8 +4890,38 @@
         </w:rPr>
         <w:t>.</w:t>
       </w:r>
-      <w:bookmarkStart w:id="0" w:name="_GoBack"/>
-      <w:bookmarkEnd w:id="0"/>
+      <w:r>
+        <w:rPr>
+          <w:rFonts w:ascii="Times New Roman" w:hAnsi="Times New Roman" w:cs="Times New Roman"/>
+          <w:color w:val="222222"/>
+          <w:sz w:val="24"/>
+          <w:szCs w:val="20"/>
+          <w:shd w:val="clear" w:color="auto" w:fill="FFFFFF"/>
+          <w:lang w:val="ru-RU"/>
+        </w:rPr>
+        <w:t xml:space="preserve"> Именно при помощи механизма веток в </w:t>
+      </w:r>
+      <w:r>
+        <w:rPr>
+          <w:rFonts w:ascii="Times New Roman" w:hAnsi="Times New Roman" w:cs="Times New Roman"/>
+          <w:color w:val="222222"/>
+          <w:sz w:val="24"/>
+          <w:szCs w:val="20"/>
+          <w:shd w:val="clear" w:color="auto" w:fill="FFFFFF"/>
+        </w:rPr>
+        <w:t>VCS</w:t>
+      </w:r>
+      <w:r>
+        <w:rPr>
+          <w:rFonts w:ascii="Times New Roman" w:hAnsi="Times New Roman" w:cs="Times New Roman"/>
+          <w:color w:val="222222"/>
+          <w:sz w:val="24"/>
+          <w:szCs w:val="20"/>
+          <w:shd w:val="clear" w:color="auto" w:fill="FFFFFF"/>
+          <w:lang w:val="ru-RU"/>
+        </w:rPr>
+        <w:t xml:space="preserve"> стало возможным распараллеливание работы разработчиков.</w:t>
+      </w:r>
     </w:p>
     <w:p>
       <w:pPr>
@@ -4923,7 +4943,6 @@
           <w:sz w:val="24"/>
           <w:szCs w:val="20"/>
           <w:shd w:val="clear" w:color="auto" w:fill="FFFFFF"/>
-          <w:lang w:val="ru-RU"/>
         </w:rPr>
       </w:pPr>
     </w:p>
@@ -4931,20 +4950,18 @@
       <w:pPr>
         <w:rPr>
           <w:rFonts w:ascii="Times New Roman" w:hAnsi="Times New Roman" w:cs="Times New Roman"/>
-          <w:color w:val="222222"/>
-          <w:sz w:val="24"/>
-          <w:szCs w:val="20"/>
-          <w:shd w:val="clear" w:color="auto" w:fill="FFFFFF"/>
-          <w:lang w:val="ru-RU"/>
-        </w:rPr>
-      </w:pPr>
-      <w:r>
-        <w:rPr>
-          <w:rFonts w:ascii="Times New Roman" w:hAnsi="Times New Roman" w:cs="Times New Roman"/>
-          <w:color w:val="222222"/>
-          <w:sz w:val="24"/>
-          <w:szCs w:val="20"/>
-          <w:shd w:val="clear" w:color="auto" w:fill="FFFFFF"/>
+          <w:color w:val="FF0000"/>
+          <w:sz w:val="24"/>
+          <w:szCs w:val="20"/>
+          <w:lang w:val="ru-RU"/>
+        </w:rPr>
+      </w:pPr>
+      <w:r>
+        <w:rPr>
+          <w:rFonts w:ascii="Times New Roman" w:hAnsi="Times New Roman" w:cs="Times New Roman"/>
+          <w:color w:val="FF0000"/>
+          <w:sz w:val="24"/>
+          <w:szCs w:val="20"/>
           <w:lang w:val="ru-RU"/>
         </w:rPr>
         <w:t>2.1</w:t>
@@ -4952,10 +4969,9 @@
       <w:r>
         <w:rPr>
           <w:rFonts w:ascii="Times New Roman" w:hAnsi="Times New Roman" w:cs="Times New Roman"/>
-          <w:color w:val="222222"/>
-          <w:sz w:val="24"/>
-          <w:szCs w:val="20"/>
-          <w:shd w:val="clear" w:color="auto" w:fill="FFFFFF"/>
+          <w:color w:val="FF0000"/>
+          <w:sz w:val="24"/>
+          <w:szCs w:val="20"/>
           <w:lang w:val="ru-RU"/>
         </w:rPr>
         <w:t xml:space="preserve"> </w:t>
@@ -4963,84 +4979,296 @@
       <w:r>
         <w:rPr>
           <w:rFonts w:ascii="Times New Roman" w:hAnsi="Times New Roman" w:cs="Times New Roman"/>
-          <w:color w:val="222222"/>
-          <w:sz w:val="24"/>
-          <w:szCs w:val="20"/>
-          <w:shd w:val="clear" w:color="auto" w:fill="FFFFFF"/>
-          <w:lang w:val="ru-RU"/>
-        </w:rPr>
-        <w:t xml:space="preserve">Основные отличия операций </w:t>
-      </w:r>
-      <w:r>
-        <w:rPr>
-          <w:rFonts w:ascii="Times New Roman" w:hAnsi="Times New Roman" w:cs="Times New Roman"/>
-          <w:color w:val="222222"/>
-          <w:sz w:val="24"/>
-          <w:szCs w:val="20"/>
-          <w:shd w:val="clear" w:color="auto" w:fill="FFFFFF"/>
-        </w:rPr>
-        <w:t>CVS</w:t>
-      </w:r>
-      <w:r>
-        <w:rPr>
-          <w:rFonts w:ascii="Times New Roman" w:hAnsi="Times New Roman" w:cs="Times New Roman"/>
-          <w:color w:val="222222"/>
-          <w:sz w:val="24"/>
-          <w:szCs w:val="20"/>
-          <w:shd w:val="clear" w:color="auto" w:fill="FFFFFF"/>
-          <w:lang w:val="ru-RU"/>
-        </w:rPr>
-        <w:t xml:space="preserve"> и </w:t>
-      </w:r>
-      <w:r>
-        <w:rPr>
-          <w:rFonts w:ascii="Times New Roman" w:hAnsi="Times New Roman" w:cs="Times New Roman"/>
-          <w:color w:val="222222"/>
-          <w:sz w:val="24"/>
-          <w:szCs w:val="20"/>
-          <w:shd w:val="clear" w:color="auto" w:fill="FFFFFF"/>
-        </w:rPr>
-        <w:t>DVCS</w:t>
-      </w:r>
-      <w:r>
-        <w:rPr>
-          <w:rFonts w:ascii="Times New Roman" w:hAnsi="Times New Roman" w:cs="Times New Roman"/>
-          <w:color w:val="222222"/>
-          <w:sz w:val="24"/>
-          <w:szCs w:val="20"/>
-          <w:shd w:val="clear" w:color="auto" w:fill="FFFFFF"/>
-          <w:lang w:val="ru-RU"/>
-        </w:rPr>
-        <w:t>.</w:t>
+          <w:color w:val="FF0000"/>
+          <w:sz w:val="24"/>
+          <w:szCs w:val="20"/>
+          <w:lang w:val="ru-RU"/>
+        </w:rPr>
+        <w:t>Основные отличия операций CVS и DVCS.</w:t>
       </w:r>
     </w:p>
     <w:p>
       <w:pPr>
         <w:rPr>
           <w:rFonts w:ascii="Times New Roman" w:hAnsi="Times New Roman" w:cs="Times New Roman"/>
-          <w:color w:val="222222"/>
-          <w:sz w:val="24"/>
-          <w:szCs w:val="20"/>
-          <w:shd w:val="clear" w:color="auto" w:fill="FFFFFF"/>
-          <w:lang w:val="ru-RU"/>
-        </w:rPr>
-      </w:pPr>
-      <w:r>
-        <w:rPr>
-          <w:rFonts w:ascii="Times New Roman" w:hAnsi="Times New Roman" w:cs="Times New Roman"/>
-          <w:color w:val="222222"/>
-          <w:sz w:val="24"/>
-          <w:szCs w:val="20"/>
-          <w:shd w:val="clear" w:color="auto" w:fill="FFFFFF"/>
-          <w:lang w:val="ru-RU"/>
-        </w:rPr>
-        <w:br w:type="page"/>
+          <w:color w:val="FF0000"/>
+          <w:sz w:val="24"/>
+          <w:szCs w:val="20"/>
+          <w:lang w:val="ru-RU"/>
+        </w:rPr>
+      </w:pPr>
+      <w:r>
+        <w:rPr>
+          <w:rFonts w:ascii="Times New Roman" w:hAnsi="Times New Roman" w:cs="Times New Roman"/>
+          <w:color w:val="FF0000"/>
+          <w:sz w:val="24"/>
+          <w:szCs w:val="20"/>
+          <w:lang w:val="ru-RU"/>
+        </w:rPr>
+        <w:t>2.2</w:t>
+      </w:r>
+      <w:r>
+        <w:rPr>
+          <w:rFonts w:ascii="Times New Roman" w:hAnsi="Times New Roman" w:cs="Times New Roman"/>
+          <w:color w:val="FF0000"/>
+          <w:sz w:val="24"/>
+          <w:szCs w:val="20"/>
+          <w:lang w:val="ru-RU"/>
+        </w:rPr>
+        <w:t xml:space="preserve"> Продвинутые операции (cherry-pick, reverse, stash, </w:t>
+      </w:r>
+      <w:proofErr w:type="spellStart"/>
+      <w:r>
+        <w:rPr>
+          <w:rFonts w:ascii="Times New Roman" w:hAnsi="Times New Roman" w:cs="Times New Roman"/>
+          <w:color w:val="FF0000"/>
+          <w:sz w:val="24"/>
+          <w:szCs w:val="20"/>
+          <w:lang w:val="ru-RU"/>
+        </w:rPr>
+        <w:t>etc</w:t>
+      </w:r>
+      <w:proofErr w:type="spellEnd"/>
+      <w:r>
+        <w:rPr>
+          <w:rFonts w:ascii="Times New Roman" w:hAnsi="Times New Roman" w:cs="Times New Roman"/>
+          <w:color w:val="FF0000"/>
+          <w:sz w:val="24"/>
+          <w:szCs w:val="20"/>
+          <w:lang w:val="ru-RU"/>
+        </w:rPr>
+        <w:t>)</w:t>
+      </w:r>
+      <w:r>
+        <w:rPr>
+          <w:rFonts w:ascii="Times New Roman" w:hAnsi="Times New Roman" w:cs="Times New Roman"/>
+          <w:color w:val="FF0000"/>
+          <w:sz w:val="24"/>
+          <w:szCs w:val="20"/>
+          <w:lang w:val="ru-RU"/>
+        </w:rPr>
+        <w:t>.</w:t>
       </w:r>
     </w:p>
     <w:p>
       <w:pPr>
         <w:rPr>
           <w:rFonts w:ascii="Times New Roman" w:hAnsi="Times New Roman" w:cs="Times New Roman"/>
+          <w:color w:val="FF0000"/>
+          <w:sz w:val="24"/>
+          <w:szCs w:val="20"/>
+          <w:lang w:val="ru-RU"/>
+        </w:rPr>
+      </w:pPr>
+      <w:r>
+        <w:rPr>
+          <w:rFonts w:ascii="Times New Roman" w:hAnsi="Times New Roman" w:cs="Times New Roman"/>
+          <w:color w:val="FF0000"/>
+          <w:sz w:val="24"/>
+          <w:szCs w:val="20"/>
+          <w:lang w:val="ru-RU"/>
+        </w:rPr>
+        <w:t>Спросить про картинки:</w:t>
+      </w:r>
+    </w:p>
+    <w:p>
+      <w:pPr>
+        <w:rPr>
+          <w:rFonts w:ascii="Times New Roman" w:hAnsi="Times New Roman" w:cs="Times New Roman"/>
+          <w:color w:val="222222"/>
+          <w:sz w:val="24"/>
+          <w:szCs w:val="20"/>
+          <w:shd w:val="clear" w:color="auto" w:fill="FFFFFF"/>
+          <w:lang w:val="ru-RU"/>
+        </w:rPr>
+      </w:pPr>
+      <w:r>
+        <w:rPr>
+          <w:noProof/>
+          <w:lang w:eastAsia="en-GB"/>
+        </w:rPr>
+        <w:drawing>
+          <wp:inline distT="0" distB="0" distL="0" distR="0" wp14:anchorId="59B9E5C1" wp14:editId="4BB008DD">
+            <wp:extent cx="2867025" cy="1638300"/>
+            <wp:effectExtent l="0" t="0" r="9525" b="0"/>
+            <wp:docPr id="2" name="Picture 2"/>
+            <wp:cNvGraphicFramePr>
+              <a:graphicFrameLocks xmlns:a="http://schemas.openxmlformats.org/drawingml/2006/main" noChangeAspect="1"/>
+            </wp:cNvGraphicFramePr>
+            <a:graphic xmlns:a="http://schemas.openxmlformats.org/drawingml/2006/main">
+              <a:graphicData uri="http://schemas.openxmlformats.org/drawingml/2006/picture">
+                <pic:pic xmlns:pic="http://schemas.openxmlformats.org/drawingml/2006/picture">
+                  <pic:nvPicPr>
+                    <pic:cNvPr id="1" name=""/>
+                    <pic:cNvPicPr/>
+                  </pic:nvPicPr>
+                  <pic:blipFill rotWithShape="1">
+                    <a:blip r:embed="rId12"/>
+                    <a:srcRect l="23599" t="21576" r="41502" b="42956"/>
+                    <a:stretch/>
+                  </pic:blipFill>
+                  <pic:spPr bwMode="auto">
+                    <a:xfrm>
+                      <a:off x="0" y="0"/>
+                      <a:ext cx="2882924" cy="1647385"/>
+                    </a:xfrm>
+                    <a:prstGeom prst="rect">
+                      <a:avLst/>
+                    </a:prstGeom>
+                    <a:ln>
+                      <a:noFill/>
+                    </a:ln>
+                    <a:extLst>
+                      <a:ext uri="{53640926-AAD7-44D8-BBD7-CCE9431645EC}">
+                        <a14:shadowObscured xmlns:a14="http://schemas.microsoft.com/office/drawing/2010/main"/>
+                      </a:ext>
+                    </a:extLst>
+                  </pic:spPr>
+                </pic:pic>
+              </a:graphicData>
+            </a:graphic>
+          </wp:inline>
+        </w:drawing>
+      </w:r>
+    </w:p>
+    <w:p>
+      <w:pPr>
+        <w:rPr>
+          <w:rFonts w:ascii="Times New Roman" w:hAnsi="Times New Roman" w:cs="Times New Roman"/>
+          <w:color w:val="222222"/>
+          <w:sz w:val="24"/>
+          <w:szCs w:val="20"/>
+          <w:shd w:val="clear" w:color="auto" w:fill="FFFFFF"/>
+        </w:rPr>
+      </w:pPr>
+      <w:r>
+        <w:rPr>
+          <w:noProof/>
+          <w:lang w:eastAsia="en-GB"/>
+        </w:rPr>
+        <w:drawing>
+          <wp:inline distT="0" distB="0" distL="0" distR="0" wp14:anchorId="3B50D868" wp14:editId="278AEA9F">
+            <wp:extent cx="5627489" cy="1095375"/>
+            <wp:effectExtent l="0" t="0" r="0" b="0"/>
+            <wp:docPr id="5" name="Picture 5"/>
+            <wp:cNvGraphicFramePr>
+              <a:graphicFrameLocks xmlns:a="http://schemas.openxmlformats.org/drawingml/2006/main" noChangeAspect="1"/>
+            </wp:cNvGraphicFramePr>
+            <a:graphic xmlns:a="http://schemas.openxmlformats.org/drawingml/2006/main">
+              <a:graphicData uri="http://schemas.openxmlformats.org/drawingml/2006/picture">
+                <pic:pic xmlns:pic="http://schemas.openxmlformats.org/drawingml/2006/picture">
+                  <pic:nvPicPr>
+                    <pic:cNvPr id="1" name=""/>
+                    <pic:cNvPicPr/>
+                  </pic:nvPicPr>
+                  <pic:blipFill rotWithShape="1">
+                    <a:blip r:embed="rId13"/>
+                    <a:srcRect l="10802" t="30444" r="20895" b="45911"/>
+                    <a:stretch/>
+                  </pic:blipFill>
+                  <pic:spPr bwMode="auto">
+                    <a:xfrm>
+                      <a:off x="0" y="0"/>
+                      <a:ext cx="5634184" cy="1096678"/>
+                    </a:xfrm>
+                    <a:prstGeom prst="rect">
+                      <a:avLst/>
+                    </a:prstGeom>
+                    <a:ln>
+                      <a:noFill/>
+                    </a:ln>
+                    <a:extLst>
+                      <a:ext uri="{53640926-AAD7-44D8-BBD7-CCE9431645EC}">
+                        <a14:shadowObscured xmlns:a14="http://schemas.microsoft.com/office/drawing/2010/main"/>
+                      </a:ext>
+                    </a:extLst>
+                  </pic:spPr>
+                </pic:pic>
+              </a:graphicData>
+            </a:graphic>
+          </wp:inline>
+        </w:drawing>
+      </w:r>
+    </w:p>
+    <w:p>
+      <w:pPr>
+        <w:rPr>
+          <w:rFonts w:ascii="Times New Roman" w:hAnsi="Times New Roman" w:cs="Times New Roman"/>
+          <w:color w:val="222222"/>
+          <w:sz w:val="24"/>
+          <w:szCs w:val="20"/>
+          <w:shd w:val="clear" w:color="auto" w:fill="FFFFFF"/>
+        </w:rPr>
+      </w:pPr>
+      <w:r>
+        <w:rPr>
+          <w:noProof/>
+          <w:lang w:eastAsia="en-GB"/>
+        </w:rPr>
+        <w:drawing>
+          <wp:inline distT="0" distB="0" distL="0" distR="0" wp14:anchorId="17578B43" wp14:editId="14865758">
+            <wp:extent cx="5731510" cy="3510550"/>
+            <wp:effectExtent l="0" t="0" r="2540" b="0"/>
+            <wp:docPr id="6" name="Picture 6" descr="http://www.sameerhalai.com/wp-content/uploads/2013/07/git-workflow-small-teams.png"/>
+            <wp:cNvGraphicFramePr>
+              <a:graphicFrameLocks xmlns:a="http://schemas.openxmlformats.org/drawingml/2006/main" noChangeAspect="1"/>
+            </wp:cNvGraphicFramePr>
+            <a:graphic xmlns:a="http://schemas.openxmlformats.org/drawingml/2006/main">
+              <a:graphicData uri="http://schemas.openxmlformats.org/drawingml/2006/picture">
+                <pic:pic xmlns:pic="http://schemas.openxmlformats.org/drawingml/2006/picture">
+                  <pic:nvPicPr>
+                    <pic:cNvPr id="0" name="Picture 1" descr="http://www.sameerhalai.com/wp-content/uploads/2013/07/git-workflow-small-teams.png"/>
+                    <pic:cNvPicPr>
+                      <a:picLocks noChangeAspect="1" noChangeArrowheads="1"/>
+                    </pic:cNvPicPr>
+                  </pic:nvPicPr>
+                  <pic:blipFill>
+                    <a:blip r:embed="rId14" cstate="print">
+                      <a:extLst>
+                        <a:ext uri="{28A0092B-C50C-407E-A947-70E740481C1C}">
+                          <a14:useLocalDpi xmlns:a14="http://schemas.microsoft.com/office/drawing/2010/main" val="0"/>
+                        </a:ext>
+                      </a:extLst>
+                    </a:blip>
+                    <a:srcRect/>
+                    <a:stretch>
+                      <a:fillRect/>
+                    </a:stretch>
+                  </pic:blipFill>
+                  <pic:spPr bwMode="auto">
+                    <a:xfrm>
+                      <a:off x="0" y="0"/>
+                      <a:ext cx="5731510" cy="3510550"/>
+                    </a:xfrm>
+                    <a:prstGeom prst="rect">
+                      <a:avLst/>
+                    </a:prstGeom>
+                    <a:noFill/>
+                    <a:ln>
+                      <a:noFill/>
+                    </a:ln>
+                  </pic:spPr>
+                </pic:pic>
+              </a:graphicData>
+            </a:graphic>
+          </wp:inline>
+        </w:drawing>
+      </w:r>
+      <w:r>
+        <w:rPr>
+          <w:rFonts w:ascii="Times New Roman" w:hAnsi="Times New Roman" w:cs="Times New Roman"/>
+          <w:color w:val="222222"/>
+          <w:sz w:val="24"/>
+          <w:szCs w:val="20"/>
+          <w:shd w:val="clear" w:color="auto" w:fill="FFFFFF"/>
+        </w:rPr>
+        <w:br w:type="page"/>
+      </w:r>
+    </w:p>
+    <w:p>
+      <w:pPr>
+        <w:rPr>
+          <w:rFonts w:ascii="Times New Roman" w:hAnsi="Times New Roman" w:cs="Times New Roman"/>
           <w:sz w:val="24"/>
           <w:szCs w:val="20"/>
           <w:lang w:val="ru-RU"/>
@@ -5079,6 +5307,2960 @@
         </w:rPr>
         <w:br/>
       </w:r>
+    </w:p>
+    <w:p>
+      <w:pPr>
+        <w:rPr>
+          <w:rFonts w:ascii="Times New Roman" w:hAnsi="Times New Roman" w:cs="Times New Roman"/>
+          <w:sz w:val="24"/>
+          <w:szCs w:val="20"/>
+          <w:lang w:val="ru-RU"/>
+        </w:rPr>
+      </w:pPr>
+      <w:r>
+        <w:rPr>
+          <w:rFonts w:ascii="Times New Roman" w:hAnsi="Times New Roman" w:cs="Times New Roman"/>
+          <w:sz w:val="24"/>
+          <w:szCs w:val="20"/>
+          <w:lang w:val="ru-RU"/>
+        </w:rPr>
+        <w:t>Основная цель работы – разработать лабораторный практикум, благодаря которому можно было бы рассмотреть основы централизованных и децентрализованных систем, рассмотреть их преимущества и недостатки, а также попробовать свои силы при создании нового проекта.</w:t>
+      </w:r>
+    </w:p>
+    <w:p>
+      <w:pPr>
+        <w:rPr>
+          <w:rFonts w:ascii="Times New Roman" w:hAnsi="Times New Roman" w:cs="Times New Roman"/>
+          <w:color w:val="FF0000"/>
+          <w:sz w:val="24"/>
+          <w:szCs w:val="20"/>
+          <w:lang w:val="ru-RU"/>
+        </w:rPr>
+      </w:pPr>
+      <w:r>
+        <w:rPr>
+          <w:rFonts w:ascii="Times New Roman" w:hAnsi="Times New Roman" w:cs="Times New Roman"/>
+          <w:sz w:val="24"/>
+          <w:szCs w:val="20"/>
+          <w:lang w:val="ru-RU"/>
+        </w:rPr>
+        <w:t>Таким образом, в практикуме можно выделить две части: теоретическую и практическую. В теоретической части необходимо будет сделать разделение на 4 лабораторные работы:</w:t>
+      </w:r>
+      <w:r>
+        <w:rPr>
+          <w:rFonts w:ascii="Times New Roman" w:hAnsi="Times New Roman" w:cs="Times New Roman"/>
+          <w:color w:val="FF0000"/>
+          <w:sz w:val="24"/>
+          <w:szCs w:val="20"/>
+          <w:lang w:val="ru-RU"/>
+        </w:rPr>
+        <w:t xml:space="preserve"> (здесь я не знаю, какие они будут, равное ли разделение, нужны ли </w:t>
+      </w:r>
+      <w:r>
+        <w:rPr>
+          <w:rFonts w:ascii="Times New Roman" w:hAnsi="Times New Roman" w:cs="Times New Roman"/>
+          <w:color w:val="FF0000"/>
+          <w:sz w:val="24"/>
+          <w:szCs w:val="20"/>
+        </w:rPr>
+        <w:t>advanced</w:t>
+      </w:r>
+      <w:r>
+        <w:rPr>
+          <w:rFonts w:ascii="Times New Roman" w:hAnsi="Times New Roman" w:cs="Times New Roman"/>
+          <w:color w:val="FF0000"/>
+          <w:sz w:val="24"/>
+          <w:szCs w:val="20"/>
+          <w:lang w:val="ru-RU"/>
+        </w:rPr>
+        <w:t xml:space="preserve"> </w:t>
+      </w:r>
+      <w:r>
+        <w:rPr>
+          <w:rFonts w:ascii="Times New Roman" w:hAnsi="Times New Roman" w:cs="Times New Roman"/>
+          <w:color w:val="FF0000"/>
+          <w:sz w:val="24"/>
+          <w:szCs w:val="20"/>
+        </w:rPr>
+        <w:t>technics</w:t>
+      </w:r>
+      <w:r>
+        <w:rPr>
+          <w:rFonts w:ascii="Times New Roman" w:hAnsi="Times New Roman" w:cs="Times New Roman"/>
+          <w:color w:val="FF0000"/>
+          <w:sz w:val="24"/>
+          <w:szCs w:val="20"/>
+          <w:lang w:val="ru-RU"/>
+        </w:rPr>
+        <w:t>).</w:t>
+      </w:r>
+    </w:p>
+    <w:p>
+      <w:pPr>
+        <w:rPr>
+          <w:rFonts w:ascii="Times New Roman" w:hAnsi="Times New Roman" w:cs="Times New Roman"/>
+          <w:color w:val="FF0000"/>
+          <w:sz w:val="24"/>
+          <w:szCs w:val="20"/>
+          <w:lang w:val="ru-RU"/>
+        </w:rPr>
+      </w:pPr>
+      <w:r>
+        <w:rPr>
+          <w:rFonts w:ascii="Times New Roman" w:hAnsi="Times New Roman" w:cs="Times New Roman"/>
+          <w:sz w:val="24"/>
+          <w:szCs w:val="20"/>
+          <w:lang w:val="ru-RU"/>
+        </w:rPr>
+        <w:t>Практическая часть, в свою очередь, делится на клиентскую и серверную сторону. На серверной стороне необходимо установить</w:t>
+      </w:r>
+      <w:r>
+        <w:rPr>
+          <w:rFonts w:ascii="Times New Roman" w:hAnsi="Times New Roman" w:cs="Times New Roman"/>
+          <w:sz w:val="24"/>
+          <w:szCs w:val="20"/>
+          <w:lang w:val="ru-RU"/>
+        </w:rPr>
+        <w:t xml:space="preserve"> </w:t>
+      </w:r>
+      <w:r>
+        <w:rPr>
+          <w:rFonts w:ascii="Times New Roman" w:hAnsi="Times New Roman" w:cs="Times New Roman"/>
+          <w:sz w:val="24"/>
+          <w:szCs w:val="20"/>
+        </w:rPr>
+        <w:t>Git</w:t>
+      </w:r>
+      <w:r>
+        <w:rPr>
+          <w:rFonts w:ascii="Times New Roman" w:hAnsi="Times New Roman" w:cs="Times New Roman"/>
+          <w:sz w:val="24"/>
+          <w:szCs w:val="20"/>
+          <w:lang w:val="ru-RU"/>
+        </w:rPr>
+        <w:t xml:space="preserve"> и </w:t>
+      </w:r>
+      <w:r>
+        <w:rPr>
+          <w:rFonts w:ascii="Times New Roman" w:hAnsi="Times New Roman" w:cs="Times New Roman"/>
+          <w:sz w:val="24"/>
+          <w:szCs w:val="20"/>
+        </w:rPr>
+        <w:t>SVN</w:t>
+      </w:r>
+      <w:r>
+        <w:rPr>
+          <w:rFonts w:ascii="Times New Roman" w:hAnsi="Times New Roman" w:cs="Times New Roman"/>
+          <w:sz w:val="24"/>
+          <w:szCs w:val="20"/>
+          <w:lang w:val="ru-RU"/>
+        </w:rPr>
+        <w:t xml:space="preserve"> системы, для того, чтобы клиенты смогли с ними работать. У учащихся не подразумевается наличие какого-либо дополнительного оборудования и ПО, кроме того, что будет установлено в процессе выполнения лабораторных работ; у преподавателя должна иметься возможность быстро проверить работы </w:t>
+      </w:r>
+      <w:r>
+        <w:rPr>
+          <w:rFonts w:ascii="Times New Roman" w:hAnsi="Times New Roman" w:cs="Times New Roman"/>
+          <w:color w:val="FF0000"/>
+          <w:sz w:val="24"/>
+          <w:szCs w:val="20"/>
+          <w:lang w:val="ru-RU"/>
+        </w:rPr>
+        <w:t>(</w:t>
+      </w:r>
+      <w:r>
+        <w:rPr>
+          <w:rFonts w:ascii="Times New Roman" w:hAnsi="Times New Roman" w:cs="Times New Roman"/>
+          <w:color w:val="FF0000"/>
+          <w:sz w:val="24"/>
+          <w:szCs w:val="20"/>
+          <w:lang w:val="ru-RU"/>
+        </w:rPr>
+        <w:t>а ещё лучше – оценивать работы автоматом</w:t>
+      </w:r>
+      <w:r>
+        <w:rPr>
+          <w:rFonts w:ascii="Times New Roman" w:hAnsi="Times New Roman" w:cs="Times New Roman"/>
+          <w:color w:val="FF0000"/>
+          <w:sz w:val="24"/>
+          <w:szCs w:val="20"/>
+          <w:lang w:val="ru-RU"/>
+        </w:rPr>
+        <w:t>).</w:t>
+      </w:r>
+    </w:p>
+    <w:p>
+      <w:pPr>
+        <w:rPr>
+          <w:rFonts w:ascii="Times New Roman" w:hAnsi="Times New Roman" w:cs="Times New Roman"/>
+          <w:sz w:val="24"/>
+          <w:szCs w:val="20"/>
+          <w:lang w:val="ru-RU"/>
+        </w:rPr>
+      </w:pPr>
+      <w:r>
+        <w:rPr>
+          <w:rFonts w:ascii="Times New Roman" w:hAnsi="Times New Roman" w:cs="Times New Roman"/>
+          <w:sz w:val="24"/>
+          <w:szCs w:val="20"/>
+          <w:lang w:val="ru-RU"/>
+        </w:rPr>
+        <w:t xml:space="preserve">Установка </w:t>
+      </w:r>
+      <w:r>
+        <w:rPr>
+          <w:rFonts w:ascii="Times New Roman" w:hAnsi="Times New Roman" w:cs="Times New Roman"/>
+          <w:sz w:val="24"/>
+          <w:szCs w:val="20"/>
+        </w:rPr>
+        <w:t>Git</w:t>
+      </w:r>
+      <w:r>
+        <w:rPr>
+          <w:rFonts w:ascii="Times New Roman" w:hAnsi="Times New Roman" w:cs="Times New Roman"/>
+          <w:sz w:val="24"/>
+          <w:szCs w:val="20"/>
+          <w:lang w:val="ru-RU"/>
+        </w:rPr>
+        <w:t xml:space="preserve"> на сервер </w:t>
+      </w:r>
+      <w:r>
+        <w:rPr>
+          <w:rFonts w:ascii="Times New Roman" w:hAnsi="Times New Roman" w:cs="Times New Roman"/>
+          <w:sz w:val="24"/>
+          <w:szCs w:val="20"/>
+          <w:lang w:val="ru-RU"/>
+        </w:rPr>
+        <w:t>(</w:t>
+      </w:r>
+      <w:r>
+        <w:rPr>
+          <w:rFonts w:ascii="Times New Roman" w:hAnsi="Times New Roman" w:cs="Times New Roman"/>
+          <w:sz w:val="24"/>
+          <w:szCs w:val="20"/>
+        </w:rPr>
+        <w:t>Ubuntu</w:t>
+      </w:r>
+      <w:r>
+        <w:rPr>
+          <w:rFonts w:ascii="Times New Roman" w:hAnsi="Times New Roman" w:cs="Times New Roman"/>
+          <w:sz w:val="24"/>
+          <w:szCs w:val="20"/>
+          <w:lang w:val="ru-RU"/>
+        </w:rPr>
+        <w:t xml:space="preserve"> 12.04) </w:t>
+      </w:r>
+      <w:r>
+        <w:rPr>
+          <w:rFonts w:ascii="Times New Roman" w:hAnsi="Times New Roman" w:cs="Times New Roman"/>
+          <w:sz w:val="24"/>
+          <w:szCs w:val="20"/>
+          <w:lang w:val="ru-RU"/>
+        </w:rPr>
+        <w:t>выглядит следующим образом:</w:t>
+      </w:r>
+    </w:p>
+    <w:p>
+      <w:pPr>
+        <w:pStyle w:val="ListParagraph"/>
+        <w:numPr>
+          <w:ilvl w:val="0"/>
+          <w:numId w:val="10"/>
+        </w:numPr>
+        <w:rPr>
+          <w:rFonts w:ascii="Times New Roman" w:hAnsi="Times New Roman" w:cs="Times New Roman"/>
+          <w:color w:val="FF0000"/>
+          <w:sz w:val="24"/>
+          <w:szCs w:val="20"/>
+          <w:lang w:val="ru-RU"/>
+        </w:rPr>
+      </w:pPr>
+      <w:r>
+        <w:rPr>
+          <w:rFonts w:ascii="Times New Roman" w:hAnsi="Times New Roman" w:cs="Times New Roman"/>
+          <w:sz w:val="24"/>
+          <w:szCs w:val="20"/>
+          <w:lang w:val="ru-RU"/>
+        </w:rPr>
+        <w:t xml:space="preserve">Создаётся </w:t>
+      </w:r>
+      <w:r>
+        <w:rPr>
+          <w:rFonts w:ascii="Times New Roman" w:hAnsi="Times New Roman" w:cs="Times New Roman"/>
+          <w:sz w:val="24"/>
+          <w:szCs w:val="20"/>
+        </w:rPr>
+        <w:t>git-</w:t>
+      </w:r>
+      <w:r>
+        <w:rPr>
+          <w:rFonts w:ascii="Times New Roman" w:hAnsi="Times New Roman" w:cs="Times New Roman"/>
+          <w:sz w:val="24"/>
+          <w:szCs w:val="20"/>
+          <w:lang w:val="ru-RU"/>
+        </w:rPr>
+        <w:t>пользователь</w:t>
+      </w:r>
+      <w:r>
+        <w:rPr>
+          <w:rFonts w:ascii="Times New Roman" w:hAnsi="Times New Roman" w:cs="Times New Roman"/>
+          <w:sz w:val="24"/>
+          <w:szCs w:val="20"/>
+          <w:lang w:val="ru-RU"/>
+        </w:rPr>
+        <w:t>:</w:t>
+      </w:r>
+    </w:p>
+    <w:p>
+      <w:pPr>
+        <w:pStyle w:val="ListParagraph"/>
+        <w:numPr>
+          <w:ilvl w:val="1"/>
+          <w:numId w:val="10"/>
+        </w:numPr>
+        <w:spacing w:after="0" w:line="270" w:lineRule="atLeast"/>
+        <w:rPr>
+          <w:rFonts w:ascii="Courier" w:eastAsia="Times New Roman" w:hAnsi="Courier" w:cs="Times New Roman"/>
+          <w:color w:val="F14E32"/>
+          <w:sz w:val="21"/>
+          <w:szCs w:val="21"/>
+          <w:shd w:val="clear" w:color="auto" w:fill="FFFFFF"/>
+          <w:lang w:eastAsia="en-GB"/>
+        </w:rPr>
+      </w:pPr>
+      <w:r>
+        <w:rPr>
+          <w:rFonts w:ascii="Courier" w:eastAsia="Times New Roman" w:hAnsi="Courier" w:cs="Times New Roman"/>
+          <w:color w:val="F14E32"/>
+          <w:sz w:val="21"/>
+          <w:szCs w:val="21"/>
+          <w:shd w:val="clear" w:color="auto" w:fill="FFFFFF"/>
+          <w:lang w:eastAsia="en-GB"/>
+        </w:rPr>
+        <w:t xml:space="preserve">$ </w:t>
+      </w:r>
+      <w:proofErr w:type="spellStart"/>
+      <w:r>
+        <w:rPr>
+          <w:rFonts w:ascii="Courier" w:eastAsia="Times New Roman" w:hAnsi="Courier" w:cs="Times New Roman"/>
+          <w:color w:val="F14E32"/>
+          <w:sz w:val="21"/>
+          <w:szCs w:val="21"/>
+          <w:shd w:val="clear" w:color="auto" w:fill="FFFFFF"/>
+          <w:lang w:eastAsia="en-GB"/>
+        </w:rPr>
+        <w:t>sudo</w:t>
+      </w:r>
+      <w:proofErr w:type="spellEnd"/>
+      <w:r>
+        <w:rPr>
+          <w:rFonts w:ascii="Courier" w:eastAsia="Times New Roman" w:hAnsi="Courier" w:cs="Times New Roman"/>
+          <w:color w:val="F14E32"/>
+          <w:sz w:val="21"/>
+          <w:szCs w:val="21"/>
+          <w:shd w:val="clear" w:color="auto" w:fill="FFFFFF"/>
+          <w:lang w:eastAsia="en-GB"/>
+        </w:rPr>
+        <w:t xml:space="preserve"> </w:t>
+      </w:r>
+      <w:proofErr w:type="spellStart"/>
+      <w:r>
+        <w:rPr>
+          <w:rFonts w:ascii="Courier" w:eastAsia="Times New Roman" w:hAnsi="Courier" w:cs="Times New Roman"/>
+          <w:color w:val="F14E32"/>
+          <w:sz w:val="21"/>
+          <w:szCs w:val="21"/>
+          <w:shd w:val="clear" w:color="auto" w:fill="FFFFFF"/>
+          <w:lang w:eastAsia="en-GB"/>
+        </w:rPr>
+        <w:t>adduser</w:t>
+      </w:r>
+      <w:proofErr w:type="spellEnd"/>
+      <w:r>
+        <w:rPr>
+          <w:rFonts w:ascii="Courier" w:eastAsia="Times New Roman" w:hAnsi="Courier" w:cs="Times New Roman"/>
+          <w:color w:val="F14E32"/>
+          <w:sz w:val="21"/>
+          <w:szCs w:val="21"/>
+          <w:shd w:val="clear" w:color="auto" w:fill="FFFFFF"/>
+          <w:lang w:eastAsia="en-GB"/>
+        </w:rPr>
+        <w:t xml:space="preserve"> git</w:t>
+      </w:r>
+    </w:p>
+    <w:p>
+      <w:pPr>
+        <w:pStyle w:val="ListParagraph"/>
+        <w:numPr>
+          <w:ilvl w:val="1"/>
+          <w:numId w:val="10"/>
+        </w:numPr>
+        <w:spacing w:after="0" w:line="270" w:lineRule="atLeast"/>
+        <w:rPr>
+          <w:rFonts w:ascii="Courier" w:eastAsia="Times New Roman" w:hAnsi="Courier" w:cs="Times New Roman"/>
+          <w:color w:val="F14E32"/>
+          <w:sz w:val="21"/>
+          <w:szCs w:val="21"/>
+          <w:shd w:val="clear" w:color="auto" w:fill="FFFFFF"/>
+          <w:lang w:eastAsia="en-GB"/>
+        </w:rPr>
+      </w:pPr>
+      <w:r>
+        <w:rPr>
+          <w:rFonts w:ascii="Courier" w:eastAsia="Times New Roman" w:hAnsi="Courier" w:cs="Times New Roman"/>
+          <w:color w:val="F14E32"/>
+          <w:sz w:val="21"/>
+          <w:szCs w:val="21"/>
+          <w:shd w:val="clear" w:color="auto" w:fill="FFFFFF"/>
+          <w:lang w:eastAsia="en-GB"/>
+        </w:rPr>
+        <w:t xml:space="preserve">$ </w:t>
+      </w:r>
+      <w:proofErr w:type="spellStart"/>
+      <w:r>
+        <w:rPr>
+          <w:rFonts w:ascii="Courier" w:eastAsia="Times New Roman" w:hAnsi="Courier" w:cs="Times New Roman"/>
+          <w:color w:val="F14E32"/>
+          <w:sz w:val="21"/>
+          <w:szCs w:val="21"/>
+          <w:shd w:val="clear" w:color="auto" w:fill="FFFFFF"/>
+          <w:lang w:eastAsia="en-GB"/>
+        </w:rPr>
+        <w:t>su</w:t>
+      </w:r>
+      <w:proofErr w:type="spellEnd"/>
+      <w:r>
+        <w:rPr>
+          <w:rFonts w:ascii="Courier" w:eastAsia="Times New Roman" w:hAnsi="Courier" w:cs="Times New Roman"/>
+          <w:color w:val="F14E32"/>
+          <w:sz w:val="21"/>
+          <w:szCs w:val="21"/>
+          <w:shd w:val="clear" w:color="auto" w:fill="FFFFFF"/>
+          <w:lang w:eastAsia="en-GB"/>
+        </w:rPr>
+        <w:t xml:space="preserve"> git</w:t>
+      </w:r>
+    </w:p>
+    <w:p>
+      <w:pPr>
+        <w:pStyle w:val="ListParagraph"/>
+        <w:numPr>
+          <w:ilvl w:val="1"/>
+          <w:numId w:val="10"/>
+        </w:numPr>
+        <w:spacing w:after="0" w:line="270" w:lineRule="atLeast"/>
+        <w:rPr>
+          <w:rFonts w:ascii="Courier" w:eastAsia="Times New Roman" w:hAnsi="Courier" w:cs="Times New Roman"/>
+          <w:color w:val="F14E32"/>
+          <w:sz w:val="21"/>
+          <w:szCs w:val="21"/>
+          <w:shd w:val="clear" w:color="auto" w:fill="FFFFFF"/>
+          <w:lang w:eastAsia="en-GB"/>
+        </w:rPr>
+      </w:pPr>
+      <w:r>
+        <w:rPr>
+          <w:rFonts w:ascii="Courier" w:eastAsia="Times New Roman" w:hAnsi="Courier" w:cs="Times New Roman"/>
+          <w:color w:val="F14E32"/>
+          <w:sz w:val="21"/>
+          <w:szCs w:val="21"/>
+          <w:shd w:val="clear" w:color="auto" w:fill="FFFFFF"/>
+          <w:lang w:eastAsia="en-GB"/>
+        </w:rPr>
+        <w:t>$ cd</w:t>
+      </w:r>
+    </w:p>
+    <w:p>
+      <w:pPr>
+        <w:pStyle w:val="ListParagraph"/>
+        <w:numPr>
+          <w:ilvl w:val="1"/>
+          <w:numId w:val="10"/>
+        </w:numPr>
+        <w:rPr>
+          <w:rFonts w:ascii="Times New Roman" w:hAnsi="Times New Roman" w:cs="Times New Roman"/>
+          <w:color w:val="FF0000"/>
+          <w:sz w:val="24"/>
+          <w:szCs w:val="20"/>
+          <w:lang w:val="ru-RU"/>
+        </w:rPr>
+      </w:pPr>
+      <w:r>
+        <w:rPr>
+          <w:rFonts w:ascii="Courier" w:eastAsia="Times New Roman" w:hAnsi="Courier" w:cs="Times New Roman"/>
+          <w:color w:val="F14E32"/>
+          <w:sz w:val="21"/>
+          <w:szCs w:val="21"/>
+          <w:shd w:val="clear" w:color="auto" w:fill="FFFFFF"/>
+          <w:lang w:eastAsia="en-GB"/>
+        </w:rPr>
+        <w:t xml:space="preserve">$ </w:t>
+      </w:r>
+      <w:proofErr w:type="spellStart"/>
+      <w:r>
+        <w:rPr>
+          <w:rFonts w:ascii="Courier" w:eastAsia="Times New Roman" w:hAnsi="Courier" w:cs="Times New Roman"/>
+          <w:color w:val="F14E32"/>
+          <w:sz w:val="21"/>
+          <w:szCs w:val="21"/>
+          <w:shd w:val="clear" w:color="auto" w:fill="FFFFFF"/>
+          <w:lang w:eastAsia="en-GB"/>
+        </w:rPr>
+        <w:t>mkdir</w:t>
+      </w:r>
+      <w:proofErr w:type="spellEnd"/>
+      <w:r>
+        <w:rPr>
+          <w:rFonts w:ascii="Courier" w:eastAsia="Times New Roman" w:hAnsi="Courier" w:cs="Times New Roman"/>
+          <w:color w:val="F14E32"/>
+          <w:sz w:val="21"/>
+          <w:szCs w:val="21"/>
+          <w:shd w:val="clear" w:color="auto" w:fill="FFFFFF"/>
+          <w:lang w:eastAsia="en-GB"/>
+        </w:rPr>
+        <w:t xml:space="preserve"> .</w:t>
+      </w:r>
+      <w:proofErr w:type="spellStart"/>
+      <w:r>
+        <w:rPr>
+          <w:rFonts w:ascii="Courier" w:eastAsia="Times New Roman" w:hAnsi="Courier" w:cs="Times New Roman"/>
+          <w:color w:val="F14E32"/>
+          <w:sz w:val="21"/>
+          <w:szCs w:val="21"/>
+          <w:shd w:val="clear" w:color="auto" w:fill="FFFFFF"/>
+          <w:lang w:eastAsia="en-GB"/>
+        </w:rPr>
+        <w:t>ssh</w:t>
+      </w:r>
+      <w:proofErr w:type="spellEnd"/>
+    </w:p>
+    <w:p>
+      <w:pPr>
+        <w:pStyle w:val="ListParagraph"/>
+        <w:numPr>
+          <w:ilvl w:val="0"/>
+          <w:numId w:val="10"/>
+        </w:numPr>
+        <w:rPr>
+          <w:rFonts w:ascii="Times New Roman" w:hAnsi="Times New Roman" w:cs="Times New Roman"/>
+          <w:sz w:val="24"/>
+          <w:szCs w:val="24"/>
+          <w:lang w:val="ru-RU"/>
+        </w:rPr>
+      </w:pPr>
+      <w:r>
+        <w:rPr>
+          <w:rFonts w:ascii="Times New Roman" w:eastAsia="Times New Roman" w:hAnsi="Times New Roman" w:cs="Times New Roman"/>
+          <w:sz w:val="24"/>
+          <w:szCs w:val="24"/>
+          <w:shd w:val="clear" w:color="auto" w:fill="FFFFFF"/>
+          <w:lang w:val="ru-RU" w:eastAsia="en-GB"/>
+        </w:rPr>
+        <w:t xml:space="preserve">Создаётся </w:t>
+      </w:r>
+      <w:proofErr w:type="spellStart"/>
+      <w:r>
+        <w:rPr>
+          <w:rFonts w:ascii="Times New Roman" w:eastAsia="Times New Roman" w:hAnsi="Times New Roman" w:cs="Times New Roman"/>
+          <w:sz w:val="24"/>
+          <w:szCs w:val="24"/>
+          <w:shd w:val="clear" w:color="auto" w:fill="FFFFFF"/>
+          <w:lang w:eastAsia="en-GB"/>
+        </w:rPr>
+        <w:t>ssh</w:t>
+      </w:r>
+      <w:proofErr w:type="spellEnd"/>
+      <w:r>
+        <w:rPr>
+          <w:rFonts w:ascii="Times New Roman" w:eastAsia="Times New Roman" w:hAnsi="Times New Roman" w:cs="Times New Roman"/>
+          <w:sz w:val="24"/>
+          <w:szCs w:val="24"/>
+          <w:shd w:val="clear" w:color="auto" w:fill="FFFFFF"/>
+          <w:lang w:val="ru-RU" w:eastAsia="en-GB"/>
+        </w:rPr>
+        <w:t>-ключ для каждого пользователя:</w:t>
+      </w:r>
+    </w:p>
+    <w:p>
+      <w:pPr>
+        <w:pStyle w:val="ListParagraph"/>
+        <w:numPr>
+          <w:ilvl w:val="1"/>
+          <w:numId w:val="10"/>
+        </w:numPr>
+        <w:rPr>
+          <w:rFonts w:ascii="Times New Roman" w:hAnsi="Times New Roman" w:cs="Times New Roman"/>
+          <w:color w:val="FF0000"/>
+          <w:sz w:val="24"/>
+          <w:szCs w:val="20"/>
+        </w:rPr>
+      </w:pPr>
+      <w:r>
+        <w:rPr>
+          <w:rFonts w:ascii="Courier" w:hAnsi="Courier"/>
+          <w:color w:val="F14E32"/>
+          <w:sz w:val="21"/>
+          <w:szCs w:val="21"/>
+          <w:shd w:val="clear" w:color="auto" w:fill="FFFFFF"/>
+        </w:rPr>
+        <w:t>$ cat /</w:t>
+      </w:r>
+      <w:proofErr w:type="spellStart"/>
+      <w:r>
+        <w:rPr>
+          <w:rFonts w:ascii="Courier" w:hAnsi="Courier"/>
+          <w:color w:val="F14E32"/>
+          <w:sz w:val="21"/>
+          <w:szCs w:val="21"/>
+          <w:shd w:val="clear" w:color="auto" w:fill="FFFFFF"/>
+        </w:rPr>
+        <w:t>tmp</w:t>
+      </w:r>
+      <w:proofErr w:type="spellEnd"/>
+      <w:r>
+        <w:rPr>
+          <w:rFonts w:ascii="Courier" w:hAnsi="Courier"/>
+          <w:color w:val="F14E32"/>
+          <w:sz w:val="21"/>
+          <w:szCs w:val="21"/>
+          <w:shd w:val="clear" w:color="auto" w:fill="FFFFFF"/>
+        </w:rPr>
+        <w:t>/id_rsa.john.pub</w:t>
+      </w:r>
+    </w:p>
+    <w:p>
+      <w:pPr>
+        <w:pStyle w:val="ListParagraph"/>
+        <w:numPr>
+          <w:ilvl w:val="1"/>
+          <w:numId w:val="10"/>
+        </w:numPr>
+        <w:rPr>
+          <w:rFonts w:ascii="Times New Roman" w:hAnsi="Times New Roman" w:cs="Times New Roman"/>
+          <w:color w:val="FF0000"/>
+          <w:sz w:val="24"/>
+          <w:szCs w:val="20"/>
+        </w:rPr>
+      </w:pPr>
+      <w:r>
+        <w:rPr>
+          <w:color w:val="F14E32"/>
+          <w:sz w:val="21"/>
+          <w:szCs w:val="21"/>
+          <w:shd w:val="clear" w:color="auto" w:fill="FFFFFF"/>
+        </w:rPr>
+        <w:t>#</w:t>
+      </w:r>
+      <w:proofErr w:type="spellStart"/>
+      <w:r>
+        <w:rPr>
+          <w:color w:val="F14E32"/>
+          <w:sz w:val="21"/>
+          <w:szCs w:val="21"/>
+          <w:shd w:val="clear" w:color="auto" w:fill="FFFFFF"/>
+        </w:rPr>
+        <w:t>повторить</w:t>
+      </w:r>
+      <w:proofErr w:type="spellEnd"/>
+      <w:r>
+        <w:rPr>
+          <w:color w:val="F14E32"/>
+          <w:sz w:val="21"/>
+          <w:szCs w:val="21"/>
+          <w:shd w:val="clear" w:color="auto" w:fill="FFFFFF"/>
+        </w:rPr>
+        <w:t xml:space="preserve"> </w:t>
+      </w:r>
+      <w:proofErr w:type="spellStart"/>
+      <w:r>
+        <w:rPr>
+          <w:color w:val="F14E32"/>
+          <w:sz w:val="21"/>
+          <w:szCs w:val="21"/>
+          <w:shd w:val="clear" w:color="auto" w:fill="FFFFFF"/>
+        </w:rPr>
+        <w:t>для</w:t>
+      </w:r>
+      <w:proofErr w:type="spellEnd"/>
+      <w:r>
+        <w:rPr>
+          <w:color w:val="F14E32"/>
+          <w:sz w:val="21"/>
+          <w:szCs w:val="21"/>
+          <w:shd w:val="clear" w:color="auto" w:fill="FFFFFF"/>
+        </w:rPr>
+        <w:t xml:space="preserve"> </w:t>
+      </w:r>
+      <w:proofErr w:type="spellStart"/>
+      <w:r>
+        <w:rPr>
+          <w:color w:val="F14E32"/>
+          <w:sz w:val="21"/>
+          <w:szCs w:val="21"/>
+          <w:shd w:val="clear" w:color="auto" w:fill="FFFFFF"/>
+        </w:rPr>
+        <w:t>всех</w:t>
+      </w:r>
+      <w:proofErr w:type="spellEnd"/>
+      <w:r>
+        <w:rPr>
+          <w:color w:val="F14E32"/>
+          <w:sz w:val="21"/>
+          <w:szCs w:val="21"/>
+          <w:shd w:val="clear" w:color="auto" w:fill="FFFFFF"/>
+        </w:rPr>
+        <w:t xml:space="preserve"> </w:t>
+      </w:r>
+      <w:proofErr w:type="spellStart"/>
+      <w:r>
+        <w:rPr>
+          <w:color w:val="F14E32"/>
+          <w:sz w:val="21"/>
+          <w:szCs w:val="21"/>
+          <w:shd w:val="clear" w:color="auto" w:fill="FFFFFF"/>
+        </w:rPr>
+        <w:t>пользователей</w:t>
+      </w:r>
+      <w:proofErr w:type="spellEnd"/>
+    </w:p>
+    <w:p>
+      <w:pPr>
+        <w:pStyle w:val="ListParagraph"/>
+        <w:numPr>
+          <w:ilvl w:val="0"/>
+          <w:numId w:val="10"/>
+        </w:numPr>
+        <w:rPr>
+          <w:rFonts w:ascii="Times New Roman" w:hAnsi="Times New Roman" w:cs="Times New Roman"/>
+          <w:sz w:val="24"/>
+          <w:szCs w:val="24"/>
+          <w:lang w:val="ru-RU"/>
+        </w:rPr>
+      </w:pPr>
+      <w:r>
+        <w:rPr>
+          <w:rFonts w:ascii="Times New Roman" w:hAnsi="Times New Roman" w:cs="Times New Roman"/>
+          <w:sz w:val="24"/>
+          <w:szCs w:val="24"/>
+          <w:lang w:val="ru-RU"/>
+        </w:rPr>
+        <w:t xml:space="preserve">Добавить ключи </w:t>
+      </w:r>
+      <w:proofErr w:type="gramStart"/>
+      <w:r>
+        <w:rPr>
+          <w:rFonts w:ascii="Times New Roman" w:hAnsi="Times New Roman" w:cs="Times New Roman"/>
+          <w:sz w:val="24"/>
+          <w:szCs w:val="24"/>
+          <w:lang w:val="ru-RU"/>
+        </w:rPr>
+        <w:t>в .</w:t>
+      </w:r>
+      <w:proofErr w:type="spellStart"/>
+      <w:r>
+        <w:rPr>
+          <w:rFonts w:ascii="Times New Roman" w:hAnsi="Times New Roman" w:cs="Times New Roman"/>
+          <w:sz w:val="24"/>
+          <w:szCs w:val="24"/>
+        </w:rPr>
+        <w:t>ssh</w:t>
+      </w:r>
+      <w:proofErr w:type="spellEnd"/>
+      <w:proofErr w:type="gramEnd"/>
+      <w:r>
+        <w:rPr>
+          <w:rFonts w:ascii="Times New Roman" w:hAnsi="Times New Roman" w:cs="Times New Roman"/>
+          <w:sz w:val="24"/>
+          <w:szCs w:val="24"/>
+          <w:lang w:val="ru-RU"/>
+        </w:rPr>
+        <w:t xml:space="preserve"> директорию</w:t>
+      </w:r>
+      <w:r>
+        <w:rPr>
+          <w:rFonts w:ascii="Times New Roman" w:hAnsi="Times New Roman" w:cs="Times New Roman"/>
+          <w:sz w:val="24"/>
+          <w:szCs w:val="24"/>
+          <w:lang w:val="ru-RU"/>
+        </w:rPr>
+        <w:t>:</w:t>
+      </w:r>
+    </w:p>
+    <w:p>
+      <w:pPr>
+        <w:pStyle w:val="ListParagraph"/>
+        <w:numPr>
+          <w:ilvl w:val="1"/>
+          <w:numId w:val="10"/>
+        </w:numPr>
+        <w:rPr>
+          <w:rFonts w:ascii="Times New Roman" w:hAnsi="Times New Roman" w:cs="Times New Roman"/>
+          <w:color w:val="FF0000"/>
+          <w:sz w:val="24"/>
+          <w:szCs w:val="20"/>
+        </w:rPr>
+      </w:pPr>
+      <w:r>
+        <w:rPr>
+          <w:rFonts w:ascii="Courier" w:eastAsia="Times New Roman" w:hAnsi="Courier" w:cs="Times New Roman"/>
+          <w:color w:val="F14E32"/>
+          <w:sz w:val="21"/>
+          <w:szCs w:val="21"/>
+          <w:shd w:val="clear" w:color="auto" w:fill="FFFFFF"/>
+          <w:lang w:eastAsia="en-GB"/>
+        </w:rPr>
+        <w:t>$ cat /</w:t>
+      </w:r>
+      <w:proofErr w:type="spellStart"/>
+      <w:r>
+        <w:rPr>
+          <w:rFonts w:ascii="Courier" w:eastAsia="Times New Roman" w:hAnsi="Courier" w:cs="Times New Roman"/>
+          <w:color w:val="F14E32"/>
+          <w:sz w:val="21"/>
+          <w:szCs w:val="21"/>
+          <w:shd w:val="clear" w:color="auto" w:fill="FFFFFF"/>
+          <w:lang w:eastAsia="en-GB"/>
+        </w:rPr>
+        <w:t>tmp</w:t>
+      </w:r>
+      <w:proofErr w:type="spellEnd"/>
+      <w:r>
+        <w:rPr>
+          <w:rFonts w:ascii="Courier" w:eastAsia="Times New Roman" w:hAnsi="Courier" w:cs="Times New Roman"/>
+          <w:color w:val="F14E32"/>
+          <w:sz w:val="21"/>
+          <w:szCs w:val="21"/>
+          <w:shd w:val="clear" w:color="auto" w:fill="FFFFFF"/>
+          <w:lang w:eastAsia="en-GB"/>
+        </w:rPr>
+        <w:t>/id_rsa.jessica.pub &gt;&gt; ~/.</w:t>
+      </w:r>
+      <w:proofErr w:type="spellStart"/>
+      <w:r>
+        <w:rPr>
+          <w:rFonts w:ascii="Courier" w:eastAsia="Times New Roman" w:hAnsi="Courier" w:cs="Times New Roman"/>
+          <w:color w:val="F14E32"/>
+          <w:sz w:val="21"/>
+          <w:szCs w:val="21"/>
+          <w:shd w:val="clear" w:color="auto" w:fill="FFFFFF"/>
+          <w:lang w:eastAsia="en-GB"/>
+        </w:rPr>
+        <w:t>ssh</w:t>
+      </w:r>
+      <w:proofErr w:type="spellEnd"/>
+      <w:r>
+        <w:rPr>
+          <w:rFonts w:ascii="Courier" w:eastAsia="Times New Roman" w:hAnsi="Courier" w:cs="Times New Roman"/>
+          <w:color w:val="F14E32"/>
+          <w:sz w:val="21"/>
+          <w:szCs w:val="21"/>
+          <w:shd w:val="clear" w:color="auto" w:fill="FFFFFF"/>
+          <w:lang w:eastAsia="en-GB"/>
+        </w:rPr>
+        <w:t>/</w:t>
+      </w:r>
+      <w:proofErr w:type="spellStart"/>
+      <w:r>
+        <w:rPr>
+          <w:rFonts w:ascii="Courier" w:eastAsia="Times New Roman" w:hAnsi="Courier" w:cs="Times New Roman"/>
+          <w:color w:val="F14E32"/>
+          <w:sz w:val="21"/>
+          <w:szCs w:val="21"/>
+          <w:shd w:val="clear" w:color="auto" w:fill="FFFFFF"/>
+          <w:lang w:eastAsia="en-GB"/>
+        </w:rPr>
+        <w:t>authorized_keys</w:t>
+      </w:r>
+      <w:proofErr w:type="spellEnd"/>
+    </w:p>
+    <w:p>
+      <w:pPr>
+        <w:pStyle w:val="ListParagraph"/>
+        <w:numPr>
+          <w:ilvl w:val="1"/>
+          <w:numId w:val="10"/>
+        </w:numPr>
+        <w:spacing w:after="0" w:line="270" w:lineRule="atLeast"/>
+        <w:rPr>
+          <w:rFonts w:ascii="Courier" w:eastAsia="Times New Roman" w:hAnsi="Courier" w:cs="Times New Roman"/>
+          <w:color w:val="F14E32"/>
+          <w:sz w:val="21"/>
+          <w:szCs w:val="21"/>
+          <w:shd w:val="clear" w:color="auto" w:fill="FFFFFF"/>
+          <w:lang w:eastAsia="en-GB"/>
+        </w:rPr>
+      </w:pPr>
+      <w:r>
+        <w:rPr>
+          <w:rFonts w:ascii="Courier" w:eastAsia="Times New Roman" w:hAnsi="Courier" w:cs="Times New Roman"/>
+          <w:color w:val="F14E32"/>
+          <w:sz w:val="21"/>
+          <w:szCs w:val="21"/>
+          <w:shd w:val="clear" w:color="auto" w:fill="FFFFFF"/>
+          <w:lang w:eastAsia="en-GB"/>
+        </w:rPr>
+        <w:t>$ cat /</w:t>
+      </w:r>
+      <w:proofErr w:type="spellStart"/>
+      <w:r>
+        <w:rPr>
+          <w:rFonts w:ascii="Courier" w:eastAsia="Times New Roman" w:hAnsi="Courier" w:cs="Times New Roman"/>
+          <w:color w:val="F14E32"/>
+          <w:sz w:val="21"/>
+          <w:szCs w:val="21"/>
+          <w:shd w:val="clear" w:color="auto" w:fill="FFFFFF"/>
+          <w:lang w:eastAsia="en-GB"/>
+        </w:rPr>
+        <w:t>tmp</w:t>
+      </w:r>
+      <w:proofErr w:type="spellEnd"/>
+      <w:r>
+        <w:rPr>
+          <w:rFonts w:ascii="Courier" w:eastAsia="Times New Roman" w:hAnsi="Courier" w:cs="Times New Roman"/>
+          <w:color w:val="F14E32"/>
+          <w:sz w:val="21"/>
+          <w:szCs w:val="21"/>
+          <w:shd w:val="clear" w:color="auto" w:fill="FFFFFF"/>
+          <w:lang w:eastAsia="en-GB"/>
+        </w:rPr>
+        <w:t>/id_rsa.john.pub &gt;&gt; ~/.</w:t>
+      </w:r>
+      <w:proofErr w:type="spellStart"/>
+      <w:r>
+        <w:rPr>
+          <w:rFonts w:ascii="Courier" w:eastAsia="Times New Roman" w:hAnsi="Courier" w:cs="Times New Roman"/>
+          <w:color w:val="F14E32"/>
+          <w:sz w:val="21"/>
+          <w:szCs w:val="21"/>
+          <w:shd w:val="clear" w:color="auto" w:fill="FFFFFF"/>
+          <w:lang w:eastAsia="en-GB"/>
+        </w:rPr>
+        <w:t>ssh</w:t>
+      </w:r>
+      <w:proofErr w:type="spellEnd"/>
+      <w:r>
+        <w:rPr>
+          <w:rFonts w:ascii="Courier" w:eastAsia="Times New Roman" w:hAnsi="Courier" w:cs="Times New Roman"/>
+          <w:color w:val="F14E32"/>
+          <w:sz w:val="21"/>
+          <w:szCs w:val="21"/>
+          <w:shd w:val="clear" w:color="auto" w:fill="FFFFFF"/>
+          <w:lang w:eastAsia="en-GB"/>
+        </w:rPr>
+        <w:t>/</w:t>
+      </w:r>
+      <w:proofErr w:type="spellStart"/>
+      <w:r>
+        <w:rPr>
+          <w:rFonts w:ascii="Courier" w:eastAsia="Times New Roman" w:hAnsi="Courier" w:cs="Times New Roman"/>
+          <w:color w:val="F14E32"/>
+          <w:sz w:val="21"/>
+          <w:szCs w:val="21"/>
+          <w:shd w:val="clear" w:color="auto" w:fill="FFFFFF"/>
+          <w:lang w:eastAsia="en-GB"/>
+        </w:rPr>
+        <w:t>authorized_keys</w:t>
+      </w:r>
+      <w:proofErr w:type="spellEnd"/>
+    </w:p>
+    <w:p>
+      <w:pPr>
+        <w:pStyle w:val="ListParagraph"/>
+        <w:numPr>
+          <w:ilvl w:val="1"/>
+          <w:numId w:val="10"/>
+        </w:numPr>
+        <w:spacing w:after="0" w:line="270" w:lineRule="atLeast"/>
+        <w:rPr>
+          <w:rFonts w:ascii="Courier" w:eastAsia="Times New Roman" w:hAnsi="Courier" w:cs="Times New Roman"/>
+          <w:color w:val="F14E32"/>
+          <w:sz w:val="21"/>
+          <w:szCs w:val="21"/>
+          <w:shd w:val="clear" w:color="auto" w:fill="FFFFFF"/>
+          <w:lang w:eastAsia="en-GB"/>
+        </w:rPr>
+      </w:pPr>
+      <w:r>
+        <w:rPr>
+          <w:rFonts w:ascii="Courier" w:eastAsia="Times New Roman" w:hAnsi="Courier" w:cs="Times New Roman"/>
+          <w:color w:val="F14E32"/>
+          <w:sz w:val="21"/>
+          <w:szCs w:val="21"/>
+          <w:shd w:val="clear" w:color="auto" w:fill="FFFFFF"/>
+          <w:lang w:eastAsia="en-GB"/>
+        </w:rPr>
+        <w:t>$ cat /</w:t>
+      </w:r>
+      <w:proofErr w:type="spellStart"/>
+      <w:r>
+        <w:rPr>
+          <w:rFonts w:ascii="Courier" w:eastAsia="Times New Roman" w:hAnsi="Courier" w:cs="Times New Roman"/>
+          <w:color w:val="F14E32"/>
+          <w:sz w:val="21"/>
+          <w:szCs w:val="21"/>
+          <w:shd w:val="clear" w:color="auto" w:fill="FFFFFF"/>
+          <w:lang w:eastAsia="en-GB"/>
+        </w:rPr>
+        <w:t>tmp</w:t>
+      </w:r>
+      <w:proofErr w:type="spellEnd"/>
+      <w:r>
+        <w:rPr>
+          <w:rFonts w:ascii="Courier" w:eastAsia="Times New Roman" w:hAnsi="Courier" w:cs="Times New Roman"/>
+          <w:color w:val="F14E32"/>
+          <w:sz w:val="21"/>
+          <w:szCs w:val="21"/>
+          <w:shd w:val="clear" w:color="auto" w:fill="FFFFFF"/>
+          <w:lang w:eastAsia="en-GB"/>
+        </w:rPr>
+        <w:t>/id_rsa.josie.pub &gt;&gt; ~/.</w:t>
+      </w:r>
+      <w:proofErr w:type="spellStart"/>
+      <w:r>
+        <w:rPr>
+          <w:rFonts w:ascii="Courier" w:eastAsia="Times New Roman" w:hAnsi="Courier" w:cs="Times New Roman"/>
+          <w:color w:val="F14E32"/>
+          <w:sz w:val="21"/>
+          <w:szCs w:val="21"/>
+          <w:shd w:val="clear" w:color="auto" w:fill="FFFFFF"/>
+          <w:lang w:eastAsia="en-GB"/>
+        </w:rPr>
+        <w:t>ssh</w:t>
+      </w:r>
+      <w:proofErr w:type="spellEnd"/>
+      <w:r>
+        <w:rPr>
+          <w:rFonts w:ascii="Courier" w:eastAsia="Times New Roman" w:hAnsi="Courier" w:cs="Times New Roman"/>
+          <w:color w:val="F14E32"/>
+          <w:sz w:val="21"/>
+          <w:szCs w:val="21"/>
+          <w:shd w:val="clear" w:color="auto" w:fill="FFFFFF"/>
+          <w:lang w:eastAsia="en-GB"/>
+        </w:rPr>
+        <w:t>/</w:t>
+      </w:r>
+      <w:proofErr w:type="spellStart"/>
+      <w:r>
+        <w:rPr>
+          <w:rFonts w:ascii="Courier" w:eastAsia="Times New Roman" w:hAnsi="Courier" w:cs="Times New Roman"/>
+          <w:color w:val="F14E32"/>
+          <w:sz w:val="21"/>
+          <w:szCs w:val="21"/>
+          <w:shd w:val="clear" w:color="auto" w:fill="FFFFFF"/>
+          <w:lang w:eastAsia="en-GB"/>
+        </w:rPr>
+        <w:t>authorized_keys</w:t>
+      </w:r>
+      <w:proofErr w:type="spellEnd"/>
+    </w:p>
+    <w:p>
+      <w:pPr>
+        <w:pStyle w:val="ListParagraph"/>
+        <w:numPr>
+          <w:ilvl w:val="0"/>
+          <w:numId w:val="10"/>
+        </w:numPr>
+        <w:spacing w:after="0" w:line="270" w:lineRule="atLeast"/>
+        <w:rPr>
+          <w:rFonts w:ascii="Times New Roman" w:eastAsia="Times New Roman" w:hAnsi="Times New Roman" w:cs="Times New Roman"/>
+          <w:sz w:val="24"/>
+          <w:szCs w:val="24"/>
+          <w:shd w:val="clear" w:color="auto" w:fill="FFFFFF"/>
+          <w:lang w:eastAsia="en-GB"/>
+        </w:rPr>
+      </w:pPr>
+      <w:r>
+        <w:rPr>
+          <w:rFonts w:ascii="Times New Roman" w:eastAsia="Times New Roman" w:hAnsi="Times New Roman" w:cs="Times New Roman"/>
+          <w:sz w:val="24"/>
+          <w:szCs w:val="24"/>
+          <w:shd w:val="clear" w:color="auto" w:fill="FFFFFF"/>
+          <w:lang w:val="ru-RU" w:eastAsia="en-GB"/>
+        </w:rPr>
+        <w:t xml:space="preserve">Изменить </w:t>
+      </w:r>
+      <w:r>
+        <w:rPr>
+          <w:rFonts w:ascii="Times New Roman" w:eastAsia="Times New Roman" w:hAnsi="Times New Roman" w:cs="Times New Roman"/>
+          <w:sz w:val="24"/>
+          <w:szCs w:val="24"/>
+          <w:shd w:val="clear" w:color="auto" w:fill="FFFFFF"/>
+          <w:lang w:eastAsia="en-GB"/>
+        </w:rPr>
+        <w:t>security-</w:t>
+      </w:r>
+      <w:r>
+        <w:rPr>
+          <w:rFonts w:ascii="Times New Roman" w:eastAsia="Times New Roman" w:hAnsi="Times New Roman" w:cs="Times New Roman"/>
+          <w:sz w:val="24"/>
+          <w:szCs w:val="24"/>
+          <w:shd w:val="clear" w:color="auto" w:fill="FFFFFF"/>
+          <w:lang w:val="ru-RU" w:eastAsia="en-GB"/>
+        </w:rPr>
+        <w:t>настройки:</w:t>
+      </w:r>
+    </w:p>
+    <w:p>
+      <w:pPr>
+        <w:pStyle w:val="ListParagraph"/>
+        <w:numPr>
+          <w:ilvl w:val="1"/>
+          <w:numId w:val="10"/>
+        </w:numPr>
+        <w:spacing w:after="0" w:line="270" w:lineRule="atLeast"/>
+        <w:rPr>
+          <w:rFonts w:ascii="Courier" w:eastAsia="Times New Roman" w:hAnsi="Courier" w:cs="Times New Roman"/>
+          <w:color w:val="F14E32"/>
+          <w:sz w:val="21"/>
+          <w:szCs w:val="21"/>
+          <w:shd w:val="clear" w:color="auto" w:fill="FFFFFF"/>
+          <w:lang w:eastAsia="en-GB"/>
+        </w:rPr>
+      </w:pPr>
+      <w:proofErr w:type="spellStart"/>
+      <w:r>
+        <w:rPr>
+          <w:rFonts w:ascii="Courier" w:hAnsi="Courier"/>
+          <w:color w:val="F14E32"/>
+          <w:sz w:val="21"/>
+          <w:szCs w:val="21"/>
+          <w:shd w:val="clear" w:color="auto" w:fill="FFFFFF"/>
+        </w:rPr>
+        <w:t>chmod</w:t>
+      </w:r>
+      <w:proofErr w:type="spellEnd"/>
+      <w:r>
+        <w:rPr>
+          <w:rFonts w:ascii="Courier" w:hAnsi="Courier"/>
+          <w:color w:val="F14E32"/>
+          <w:sz w:val="21"/>
+          <w:szCs w:val="21"/>
+          <w:shd w:val="clear" w:color="auto" w:fill="FFFFFF"/>
+        </w:rPr>
+        <w:t xml:space="preserve"> -R go= ~/.</w:t>
+      </w:r>
+      <w:proofErr w:type="spellStart"/>
+      <w:r>
+        <w:rPr>
+          <w:rFonts w:ascii="Courier" w:hAnsi="Courier"/>
+          <w:color w:val="F14E32"/>
+          <w:sz w:val="21"/>
+          <w:szCs w:val="21"/>
+          <w:shd w:val="clear" w:color="auto" w:fill="FFFFFF"/>
+        </w:rPr>
+        <w:t>ssh</w:t>
+      </w:r>
+      <w:proofErr w:type="spellEnd"/>
+    </w:p>
+    <w:p>
+      <w:pPr>
+        <w:pStyle w:val="ListParagraph"/>
+        <w:numPr>
+          <w:ilvl w:val="0"/>
+          <w:numId w:val="10"/>
+        </w:numPr>
+        <w:spacing w:after="0" w:line="270" w:lineRule="atLeast"/>
+        <w:rPr>
+          <w:rFonts w:ascii="Times New Roman" w:eastAsia="Times New Roman" w:hAnsi="Times New Roman" w:cs="Times New Roman"/>
+          <w:sz w:val="24"/>
+          <w:szCs w:val="24"/>
+          <w:shd w:val="clear" w:color="auto" w:fill="FFFFFF"/>
+          <w:lang w:eastAsia="en-GB"/>
+        </w:rPr>
+      </w:pPr>
+      <w:r>
+        <w:rPr>
+          <w:rFonts w:ascii="Times New Roman" w:eastAsia="Times New Roman" w:hAnsi="Times New Roman" w:cs="Times New Roman"/>
+          <w:sz w:val="24"/>
+          <w:szCs w:val="24"/>
+          <w:shd w:val="clear" w:color="auto" w:fill="FFFFFF"/>
+          <w:lang w:val="ru-RU" w:eastAsia="en-GB"/>
+        </w:rPr>
+        <w:t xml:space="preserve">Создать пустой </w:t>
+      </w:r>
+      <w:r>
+        <w:rPr>
+          <w:rFonts w:ascii="Times New Roman" w:eastAsia="Times New Roman" w:hAnsi="Times New Roman" w:cs="Times New Roman"/>
+          <w:sz w:val="24"/>
+          <w:szCs w:val="24"/>
+          <w:shd w:val="clear" w:color="auto" w:fill="FFFFFF"/>
+          <w:lang w:eastAsia="en-GB"/>
+        </w:rPr>
+        <w:t>git-</w:t>
+      </w:r>
+      <w:proofErr w:type="spellStart"/>
+      <w:r>
+        <w:rPr>
+          <w:rFonts w:ascii="Times New Roman" w:eastAsia="Times New Roman" w:hAnsi="Times New Roman" w:cs="Times New Roman"/>
+          <w:sz w:val="24"/>
+          <w:szCs w:val="24"/>
+          <w:shd w:val="clear" w:color="auto" w:fill="FFFFFF"/>
+          <w:lang w:val="ru-RU" w:eastAsia="en-GB"/>
+        </w:rPr>
+        <w:t>репозиторий</w:t>
+      </w:r>
+      <w:proofErr w:type="spellEnd"/>
+      <w:r>
+        <w:rPr>
+          <w:rFonts w:ascii="Times New Roman" w:eastAsia="Times New Roman" w:hAnsi="Times New Roman" w:cs="Times New Roman"/>
+          <w:sz w:val="24"/>
+          <w:szCs w:val="24"/>
+          <w:shd w:val="clear" w:color="auto" w:fill="FFFFFF"/>
+          <w:lang w:val="ru-RU" w:eastAsia="en-GB"/>
+        </w:rPr>
+        <w:t>:</w:t>
+      </w:r>
+    </w:p>
+    <w:p>
+      <w:pPr>
+        <w:pStyle w:val="ListParagraph"/>
+        <w:numPr>
+          <w:ilvl w:val="1"/>
+          <w:numId w:val="10"/>
+        </w:numPr>
+        <w:spacing w:after="0" w:line="270" w:lineRule="atLeast"/>
+        <w:rPr>
+          <w:rFonts w:ascii="Courier" w:eastAsia="Times New Roman" w:hAnsi="Courier" w:cs="Times New Roman"/>
+          <w:color w:val="F14E32"/>
+          <w:sz w:val="21"/>
+          <w:szCs w:val="21"/>
+          <w:shd w:val="clear" w:color="auto" w:fill="FFFFFF"/>
+          <w:lang w:eastAsia="en-GB"/>
+        </w:rPr>
+      </w:pPr>
+      <w:r>
+        <w:rPr>
+          <w:rFonts w:ascii="Courier" w:eastAsia="Times New Roman" w:hAnsi="Courier" w:cs="Times New Roman"/>
+          <w:color w:val="F14E32"/>
+          <w:sz w:val="21"/>
+          <w:szCs w:val="21"/>
+          <w:shd w:val="clear" w:color="auto" w:fill="FFFFFF"/>
+          <w:lang w:eastAsia="en-GB"/>
+        </w:rPr>
+        <w:t>$ cd /opt/git</w:t>
+      </w:r>
+    </w:p>
+    <w:p>
+      <w:pPr>
+        <w:pStyle w:val="ListParagraph"/>
+        <w:numPr>
+          <w:ilvl w:val="1"/>
+          <w:numId w:val="10"/>
+        </w:numPr>
+        <w:spacing w:after="0" w:line="270" w:lineRule="atLeast"/>
+        <w:rPr>
+          <w:rFonts w:ascii="Courier" w:eastAsia="Times New Roman" w:hAnsi="Courier" w:cs="Times New Roman"/>
+          <w:color w:val="F14E32"/>
+          <w:sz w:val="21"/>
+          <w:szCs w:val="21"/>
+          <w:shd w:val="clear" w:color="auto" w:fill="FFFFFF"/>
+          <w:lang w:eastAsia="en-GB"/>
+        </w:rPr>
+      </w:pPr>
+      <w:r>
+        <w:rPr>
+          <w:rFonts w:ascii="Courier" w:eastAsia="Times New Roman" w:hAnsi="Courier" w:cs="Times New Roman"/>
+          <w:color w:val="F14E32"/>
+          <w:sz w:val="21"/>
+          <w:szCs w:val="21"/>
+          <w:shd w:val="clear" w:color="auto" w:fill="FFFFFF"/>
+          <w:lang w:eastAsia="en-GB"/>
+        </w:rPr>
+        <w:t xml:space="preserve">$ </w:t>
+      </w:r>
+      <w:proofErr w:type="spellStart"/>
+      <w:r>
+        <w:rPr>
+          <w:rFonts w:ascii="Courier" w:eastAsia="Times New Roman" w:hAnsi="Courier" w:cs="Times New Roman"/>
+          <w:color w:val="F14E32"/>
+          <w:sz w:val="21"/>
+          <w:szCs w:val="21"/>
+          <w:shd w:val="clear" w:color="auto" w:fill="FFFFFF"/>
+          <w:lang w:eastAsia="en-GB"/>
+        </w:rPr>
+        <w:t>mkdir</w:t>
+      </w:r>
+      <w:proofErr w:type="spellEnd"/>
+      <w:r>
+        <w:rPr>
+          <w:rFonts w:ascii="Courier" w:eastAsia="Times New Roman" w:hAnsi="Courier" w:cs="Times New Roman"/>
+          <w:color w:val="F14E32"/>
+          <w:sz w:val="21"/>
+          <w:szCs w:val="21"/>
+          <w:shd w:val="clear" w:color="auto" w:fill="FFFFFF"/>
+          <w:lang w:eastAsia="en-GB"/>
+        </w:rPr>
+        <w:t xml:space="preserve"> </w:t>
+      </w:r>
+      <w:proofErr w:type="spellStart"/>
+      <w:r>
+        <w:rPr>
+          <w:rFonts w:ascii="Courier" w:eastAsia="Times New Roman" w:hAnsi="Courier" w:cs="Times New Roman"/>
+          <w:color w:val="F14E32"/>
+          <w:sz w:val="21"/>
+          <w:szCs w:val="21"/>
+          <w:shd w:val="clear" w:color="auto" w:fill="FFFFFF"/>
+          <w:lang w:eastAsia="en-GB"/>
+        </w:rPr>
+        <w:t>project.git</w:t>
+      </w:r>
+      <w:proofErr w:type="spellEnd"/>
+    </w:p>
+    <w:p>
+      <w:pPr>
+        <w:pStyle w:val="ListParagraph"/>
+        <w:numPr>
+          <w:ilvl w:val="1"/>
+          <w:numId w:val="10"/>
+        </w:numPr>
+        <w:spacing w:after="0" w:line="270" w:lineRule="atLeast"/>
+        <w:rPr>
+          <w:rFonts w:ascii="Courier" w:eastAsia="Times New Roman" w:hAnsi="Courier" w:cs="Times New Roman"/>
+          <w:color w:val="F14E32"/>
+          <w:sz w:val="21"/>
+          <w:szCs w:val="21"/>
+          <w:shd w:val="clear" w:color="auto" w:fill="FFFFFF"/>
+          <w:lang w:eastAsia="en-GB"/>
+        </w:rPr>
+      </w:pPr>
+      <w:r>
+        <w:rPr>
+          <w:rFonts w:ascii="Courier" w:eastAsia="Times New Roman" w:hAnsi="Courier" w:cs="Times New Roman"/>
+          <w:color w:val="F14E32"/>
+          <w:sz w:val="21"/>
+          <w:szCs w:val="21"/>
+          <w:shd w:val="clear" w:color="auto" w:fill="FFFFFF"/>
+          <w:lang w:eastAsia="en-GB"/>
+        </w:rPr>
+        <w:t xml:space="preserve">$ cd </w:t>
+      </w:r>
+      <w:proofErr w:type="spellStart"/>
+      <w:r>
+        <w:rPr>
+          <w:rFonts w:ascii="Courier" w:eastAsia="Times New Roman" w:hAnsi="Courier" w:cs="Times New Roman"/>
+          <w:color w:val="F14E32"/>
+          <w:sz w:val="21"/>
+          <w:szCs w:val="21"/>
+          <w:shd w:val="clear" w:color="auto" w:fill="FFFFFF"/>
+          <w:lang w:eastAsia="en-GB"/>
+        </w:rPr>
+        <w:t>project.git</w:t>
+      </w:r>
+      <w:proofErr w:type="spellEnd"/>
+    </w:p>
+    <w:p>
+      <w:pPr>
+        <w:pStyle w:val="ListParagraph"/>
+        <w:numPr>
+          <w:ilvl w:val="1"/>
+          <w:numId w:val="10"/>
+        </w:numPr>
+        <w:spacing w:after="0" w:line="270" w:lineRule="atLeast"/>
+        <w:rPr>
+          <w:rFonts w:ascii="Courier" w:eastAsia="Times New Roman" w:hAnsi="Courier" w:cs="Times New Roman"/>
+          <w:color w:val="F14E32"/>
+          <w:sz w:val="21"/>
+          <w:szCs w:val="21"/>
+          <w:shd w:val="clear" w:color="auto" w:fill="FFFFFF"/>
+          <w:lang w:eastAsia="en-GB"/>
+        </w:rPr>
+      </w:pPr>
+      <w:r>
+        <w:rPr>
+          <w:rFonts w:ascii="Courier" w:eastAsia="Times New Roman" w:hAnsi="Courier" w:cs="Times New Roman"/>
+          <w:color w:val="F14E32"/>
+          <w:sz w:val="21"/>
+          <w:szCs w:val="21"/>
+          <w:shd w:val="clear" w:color="auto" w:fill="FFFFFF"/>
+          <w:lang w:eastAsia="en-GB"/>
+        </w:rPr>
+        <w:t xml:space="preserve">$ git --bare </w:t>
+      </w:r>
+      <w:proofErr w:type="spellStart"/>
+      <w:r>
+        <w:rPr>
+          <w:rFonts w:ascii="Courier" w:eastAsia="Times New Roman" w:hAnsi="Courier" w:cs="Times New Roman"/>
+          <w:color w:val="F14E32"/>
+          <w:sz w:val="21"/>
+          <w:szCs w:val="21"/>
+          <w:shd w:val="clear" w:color="auto" w:fill="FFFFFF"/>
+          <w:lang w:eastAsia="en-GB"/>
+        </w:rPr>
+        <w:t>init</w:t>
+      </w:r>
+      <w:proofErr w:type="spellEnd"/>
+    </w:p>
+    <w:p>
+      <w:pPr>
+        <w:pStyle w:val="ListParagraph"/>
+        <w:numPr>
+          <w:ilvl w:val="0"/>
+          <w:numId w:val="10"/>
+        </w:numPr>
+        <w:spacing w:after="0" w:line="270" w:lineRule="atLeast"/>
+        <w:rPr>
+          <w:rFonts w:ascii="Times New Roman" w:eastAsia="Times New Roman" w:hAnsi="Times New Roman" w:cs="Times New Roman"/>
+          <w:sz w:val="24"/>
+          <w:szCs w:val="24"/>
+          <w:shd w:val="clear" w:color="auto" w:fill="FFFFFF"/>
+          <w:lang w:val="ru-RU" w:eastAsia="en-GB"/>
+        </w:rPr>
+      </w:pPr>
+      <w:r>
+        <w:rPr>
+          <w:rFonts w:ascii="Times New Roman" w:eastAsia="Times New Roman" w:hAnsi="Times New Roman" w:cs="Times New Roman"/>
+          <w:sz w:val="24"/>
+          <w:szCs w:val="24"/>
+          <w:shd w:val="clear" w:color="auto" w:fill="FFFFFF"/>
+          <w:lang w:val="ru-RU" w:eastAsia="en-GB"/>
+        </w:rPr>
+        <w:t xml:space="preserve">Убрать </w:t>
+      </w:r>
+      <w:r>
+        <w:rPr>
+          <w:rFonts w:ascii="Times New Roman" w:eastAsia="Times New Roman" w:hAnsi="Times New Roman" w:cs="Times New Roman"/>
+          <w:sz w:val="24"/>
+          <w:szCs w:val="24"/>
+          <w:shd w:val="clear" w:color="auto" w:fill="FFFFFF"/>
+          <w:lang w:eastAsia="en-GB"/>
+        </w:rPr>
+        <w:t>shell</w:t>
+      </w:r>
+      <w:r>
+        <w:rPr>
+          <w:rFonts w:ascii="Times New Roman" w:eastAsia="Times New Roman" w:hAnsi="Times New Roman" w:cs="Times New Roman"/>
+          <w:sz w:val="24"/>
+          <w:szCs w:val="24"/>
+          <w:shd w:val="clear" w:color="auto" w:fill="FFFFFF"/>
+          <w:lang w:val="ru-RU" w:eastAsia="en-GB"/>
+        </w:rPr>
+        <w:t xml:space="preserve"> для </w:t>
+      </w:r>
+      <w:r>
+        <w:rPr>
+          <w:rFonts w:ascii="Times New Roman" w:eastAsia="Times New Roman" w:hAnsi="Times New Roman" w:cs="Times New Roman"/>
+          <w:sz w:val="24"/>
+          <w:szCs w:val="24"/>
+          <w:shd w:val="clear" w:color="auto" w:fill="FFFFFF"/>
+          <w:lang w:eastAsia="en-GB"/>
+        </w:rPr>
+        <w:t>git</w:t>
+      </w:r>
+      <w:r>
+        <w:rPr>
+          <w:rFonts w:ascii="Times New Roman" w:eastAsia="Times New Roman" w:hAnsi="Times New Roman" w:cs="Times New Roman"/>
+          <w:sz w:val="24"/>
+          <w:szCs w:val="24"/>
+          <w:shd w:val="clear" w:color="auto" w:fill="FFFFFF"/>
+          <w:lang w:val="ru-RU" w:eastAsia="en-GB"/>
+        </w:rPr>
+        <w:t>-пользователя:</w:t>
+      </w:r>
+    </w:p>
+    <w:p>
+      <w:pPr>
+        <w:pStyle w:val="ListParagraph"/>
+        <w:numPr>
+          <w:ilvl w:val="1"/>
+          <w:numId w:val="10"/>
+        </w:numPr>
+        <w:spacing w:after="0" w:line="270" w:lineRule="atLeast"/>
+        <w:rPr>
+          <w:rFonts w:ascii="Courier" w:eastAsia="Times New Roman" w:hAnsi="Courier" w:cs="Times New Roman"/>
+          <w:color w:val="F14E32"/>
+          <w:sz w:val="21"/>
+          <w:szCs w:val="21"/>
+          <w:shd w:val="clear" w:color="auto" w:fill="FFFFFF"/>
+          <w:lang w:val="ru-RU" w:eastAsia="en-GB"/>
+        </w:rPr>
+      </w:pPr>
+      <w:r>
+        <w:rPr>
+          <w:rFonts w:ascii="Courier" w:hAnsi="Courier"/>
+          <w:color w:val="F14E32"/>
+          <w:sz w:val="21"/>
+          <w:szCs w:val="21"/>
+          <w:shd w:val="clear" w:color="auto" w:fill="FFFFFF"/>
+        </w:rPr>
+        <w:t xml:space="preserve">$ </w:t>
+      </w:r>
+      <w:proofErr w:type="spellStart"/>
+      <w:r>
+        <w:rPr>
+          <w:rFonts w:ascii="Courier" w:hAnsi="Courier"/>
+          <w:color w:val="F14E32"/>
+          <w:sz w:val="21"/>
+          <w:szCs w:val="21"/>
+          <w:shd w:val="clear" w:color="auto" w:fill="FFFFFF"/>
+        </w:rPr>
+        <w:t>sudo</w:t>
+      </w:r>
+      <w:proofErr w:type="spellEnd"/>
+      <w:r>
+        <w:rPr>
+          <w:rFonts w:ascii="Courier" w:hAnsi="Courier"/>
+          <w:color w:val="F14E32"/>
+          <w:sz w:val="21"/>
+          <w:szCs w:val="21"/>
+          <w:shd w:val="clear" w:color="auto" w:fill="FFFFFF"/>
+        </w:rPr>
+        <w:t xml:space="preserve"> vim /</w:t>
+      </w:r>
+      <w:proofErr w:type="spellStart"/>
+      <w:r>
+        <w:rPr>
+          <w:rFonts w:ascii="Courier" w:hAnsi="Courier"/>
+          <w:color w:val="F14E32"/>
+          <w:sz w:val="21"/>
+          <w:szCs w:val="21"/>
+          <w:shd w:val="clear" w:color="auto" w:fill="FFFFFF"/>
+        </w:rPr>
+        <w:t>etc</w:t>
+      </w:r>
+      <w:proofErr w:type="spellEnd"/>
+      <w:r>
+        <w:rPr>
+          <w:rFonts w:ascii="Courier" w:hAnsi="Courier"/>
+          <w:color w:val="F14E32"/>
+          <w:sz w:val="21"/>
+          <w:szCs w:val="21"/>
+          <w:shd w:val="clear" w:color="auto" w:fill="FFFFFF"/>
+        </w:rPr>
+        <w:t>/</w:t>
+      </w:r>
+      <w:proofErr w:type="spellStart"/>
+      <w:r>
+        <w:rPr>
+          <w:rFonts w:ascii="Courier" w:hAnsi="Courier"/>
+          <w:color w:val="F14E32"/>
+          <w:sz w:val="21"/>
+          <w:szCs w:val="21"/>
+          <w:shd w:val="clear" w:color="auto" w:fill="FFFFFF"/>
+        </w:rPr>
+        <w:t>passwd</w:t>
+      </w:r>
+      <w:proofErr w:type="spellEnd"/>
+    </w:p>
+    <w:p>
+      <w:pPr>
+        <w:pStyle w:val="ListParagraph"/>
+        <w:numPr>
+          <w:ilvl w:val="1"/>
+          <w:numId w:val="10"/>
+        </w:numPr>
+        <w:spacing w:after="0" w:line="270" w:lineRule="atLeast"/>
+        <w:rPr>
+          <w:rStyle w:val="HTMLCode"/>
+          <w:rFonts w:ascii="Courier" w:hAnsi="Courier" w:cs="Times New Roman"/>
+          <w:color w:val="F14E32"/>
+          <w:sz w:val="21"/>
+          <w:szCs w:val="21"/>
+          <w:shd w:val="clear" w:color="auto" w:fill="FFFFFF"/>
+          <w:lang w:val="ru-RU" w:eastAsia="en-GB"/>
+        </w:rPr>
+      </w:pPr>
+      <w:proofErr w:type="spellStart"/>
+      <w:r>
+        <w:rPr>
+          <w:rFonts w:ascii="Times New Roman" w:hAnsi="Times New Roman" w:cs="Times New Roman"/>
+          <w:sz w:val="24"/>
+          <w:szCs w:val="20"/>
+        </w:rPr>
+        <w:t>Поменять</w:t>
+      </w:r>
+      <w:proofErr w:type="spellEnd"/>
+      <w:r>
+        <w:rPr>
+          <w:rFonts w:ascii="Times New Roman" w:hAnsi="Times New Roman" w:cs="Times New Roman"/>
+          <w:sz w:val="24"/>
+          <w:szCs w:val="20"/>
+          <w:lang w:val="ru-RU"/>
+        </w:rPr>
+        <w:t xml:space="preserve"> </w:t>
+      </w:r>
+      <w:proofErr w:type="spellStart"/>
+      <w:r>
+        <w:rPr>
+          <w:rFonts w:ascii="Times New Roman" w:hAnsi="Times New Roman" w:cs="Times New Roman"/>
+          <w:sz w:val="24"/>
+          <w:szCs w:val="20"/>
+        </w:rPr>
+        <w:t>строку</w:t>
+      </w:r>
+      <w:proofErr w:type="spellEnd"/>
+      <w:r>
+        <w:rPr>
+          <w:rStyle w:val="HTMLCode"/>
+          <w:rFonts w:eastAsiaTheme="minorHAnsi"/>
+          <w:color w:val="F14E32"/>
+          <w:sz w:val="21"/>
+          <w:szCs w:val="21"/>
+          <w:bdr w:val="single" w:sz="6" w:space="1" w:color="EFEEE6" w:frame="1"/>
+          <w:shd w:val="clear" w:color="auto" w:fill="FFFFFF"/>
+          <w:lang w:val="ru-RU"/>
+        </w:rPr>
+        <w:t xml:space="preserve"> </w:t>
+      </w:r>
+      <w:r>
+        <w:rPr>
+          <w:rStyle w:val="HTMLCode"/>
+          <w:rFonts w:eastAsiaTheme="minorHAnsi"/>
+          <w:color w:val="F14E32"/>
+          <w:sz w:val="21"/>
+          <w:szCs w:val="21"/>
+          <w:bdr w:val="single" w:sz="6" w:space="1" w:color="EFEEE6" w:frame="1"/>
+          <w:shd w:val="clear" w:color="auto" w:fill="FFFFFF"/>
+          <w:lang w:val="ru-RU"/>
+        </w:rPr>
+        <w:t>/</w:t>
+      </w:r>
+      <w:r>
+        <w:rPr>
+          <w:rStyle w:val="HTMLCode"/>
+          <w:rFonts w:eastAsiaTheme="minorHAnsi"/>
+          <w:color w:val="F14E32"/>
+          <w:sz w:val="21"/>
+          <w:szCs w:val="21"/>
+          <w:bdr w:val="single" w:sz="6" w:space="1" w:color="EFEEE6" w:frame="1"/>
+          <w:shd w:val="clear" w:color="auto" w:fill="FFFFFF"/>
+        </w:rPr>
+        <w:t>bin</w:t>
+      </w:r>
+      <w:r>
+        <w:rPr>
+          <w:rStyle w:val="HTMLCode"/>
+          <w:rFonts w:eastAsiaTheme="minorHAnsi"/>
+          <w:color w:val="F14E32"/>
+          <w:sz w:val="21"/>
+          <w:szCs w:val="21"/>
+          <w:bdr w:val="single" w:sz="6" w:space="1" w:color="EFEEE6" w:frame="1"/>
+          <w:shd w:val="clear" w:color="auto" w:fill="FFFFFF"/>
+          <w:lang w:val="ru-RU"/>
+        </w:rPr>
+        <w:t>/</w:t>
+      </w:r>
+      <w:proofErr w:type="spellStart"/>
+      <w:r>
+        <w:rPr>
+          <w:rStyle w:val="HTMLCode"/>
+          <w:rFonts w:eastAsiaTheme="minorHAnsi"/>
+          <w:color w:val="F14E32"/>
+          <w:sz w:val="21"/>
+          <w:szCs w:val="21"/>
+          <w:bdr w:val="single" w:sz="6" w:space="1" w:color="EFEEE6" w:frame="1"/>
+          <w:shd w:val="clear" w:color="auto" w:fill="FFFFFF"/>
+        </w:rPr>
+        <w:t>sh</w:t>
+      </w:r>
+      <w:proofErr w:type="spellEnd"/>
+      <w:r>
+        <w:rPr>
+          <w:rStyle w:val="apple-converted-space"/>
+          <w:rFonts w:ascii="Georgia" w:hAnsi="Georgia"/>
+          <w:color w:val="4E443C"/>
+          <w:sz w:val="21"/>
+          <w:szCs w:val="21"/>
+          <w:shd w:val="clear" w:color="auto" w:fill="FCFCFA"/>
+        </w:rPr>
+        <w:t> </w:t>
+      </w:r>
+      <w:proofErr w:type="spellStart"/>
+      <w:r>
+        <w:rPr>
+          <w:rFonts w:ascii="Times New Roman" w:hAnsi="Times New Roman" w:cs="Times New Roman"/>
+          <w:sz w:val="24"/>
+          <w:szCs w:val="20"/>
+        </w:rPr>
+        <w:t>на</w:t>
+      </w:r>
+      <w:proofErr w:type="spellEnd"/>
+      <w:r>
+        <w:rPr>
+          <w:rStyle w:val="apple-converted-space"/>
+          <w:rFonts w:ascii="Georgia" w:hAnsi="Georgia"/>
+          <w:color w:val="4E443C"/>
+          <w:sz w:val="21"/>
+          <w:szCs w:val="21"/>
+          <w:shd w:val="clear" w:color="auto" w:fill="FCFCFA"/>
+        </w:rPr>
+        <w:t> </w:t>
+      </w:r>
+      <w:r>
+        <w:rPr>
+          <w:rStyle w:val="HTMLCode"/>
+          <w:rFonts w:eastAsiaTheme="minorHAnsi"/>
+          <w:color w:val="F14E32"/>
+          <w:sz w:val="21"/>
+          <w:szCs w:val="21"/>
+          <w:bdr w:val="single" w:sz="6" w:space="1" w:color="EFEEE6" w:frame="1"/>
+          <w:shd w:val="clear" w:color="auto" w:fill="FFFFFF"/>
+          <w:lang w:val="ru-RU"/>
+        </w:rPr>
+        <w:t>/</w:t>
+      </w:r>
+      <w:proofErr w:type="spellStart"/>
+      <w:r>
+        <w:rPr>
+          <w:rStyle w:val="HTMLCode"/>
+          <w:rFonts w:eastAsiaTheme="minorHAnsi"/>
+          <w:color w:val="F14E32"/>
+          <w:sz w:val="21"/>
+          <w:szCs w:val="21"/>
+          <w:bdr w:val="single" w:sz="6" w:space="1" w:color="EFEEE6" w:frame="1"/>
+          <w:shd w:val="clear" w:color="auto" w:fill="FFFFFF"/>
+        </w:rPr>
+        <w:t>usr</w:t>
+      </w:r>
+      <w:proofErr w:type="spellEnd"/>
+      <w:r>
+        <w:rPr>
+          <w:rStyle w:val="HTMLCode"/>
+          <w:rFonts w:eastAsiaTheme="minorHAnsi"/>
+          <w:color w:val="F14E32"/>
+          <w:sz w:val="21"/>
+          <w:szCs w:val="21"/>
+          <w:bdr w:val="single" w:sz="6" w:space="1" w:color="EFEEE6" w:frame="1"/>
+          <w:shd w:val="clear" w:color="auto" w:fill="FFFFFF"/>
+          <w:lang w:val="ru-RU"/>
+        </w:rPr>
+        <w:t>/</w:t>
+      </w:r>
+      <w:r>
+        <w:rPr>
+          <w:rStyle w:val="HTMLCode"/>
+          <w:rFonts w:eastAsiaTheme="minorHAnsi"/>
+          <w:color w:val="F14E32"/>
+          <w:sz w:val="21"/>
+          <w:szCs w:val="21"/>
+          <w:bdr w:val="single" w:sz="6" w:space="1" w:color="EFEEE6" w:frame="1"/>
+          <w:shd w:val="clear" w:color="auto" w:fill="FFFFFF"/>
+        </w:rPr>
+        <w:t>bin</w:t>
+      </w:r>
+      <w:r>
+        <w:rPr>
+          <w:rStyle w:val="HTMLCode"/>
+          <w:rFonts w:eastAsiaTheme="minorHAnsi"/>
+          <w:color w:val="F14E32"/>
+          <w:sz w:val="21"/>
+          <w:szCs w:val="21"/>
+          <w:bdr w:val="single" w:sz="6" w:space="1" w:color="EFEEE6" w:frame="1"/>
+          <w:shd w:val="clear" w:color="auto" w:fill="FFFFFF"/>
+          <w:lang w:val="ru-RU"/>
+        </w:rPr>
+        <w:t>/</w:t>
+      </w:r>
+      <w:r>
+        <w:rPr>
+          <w:rStyle w:val="HTMLCode"/>
+          <w:rFonts w:eastAsiaTheme="minorHAnsi"/>
+          <w:color w:val="F14E32"/>
+          <w:sz w:val="21"/>
+          <w:szCs w:val="21"/>
+          <w:bdr w:val="single" w:sz="6" w:space="1" w:color="EFEEE6" w:frame="1"/>
+          <w:shd w:val="clear" w:color="auto" w:fill="FFFFFF"/>
+        </w:rPr>
+        <w:t>git</w:t>
+      </w:r>
+      <w:r>
+        <w:rPr>
+          <w:rStyle w:val="HTMLCode"/>
+          <w:rFonts w:eastAsiaTheme="minorHAnsi"/>
+          <w:color w:val="F14E32"/>
+          <w:sz w:val="21"/>
+          <w:szCs w:val="21"/>
+          <w:bdr w:val="single" w:sz="6" w:space="1" w:color="EFEEE6" w:frame="1"/>
+          <w:shd w:val="clear" w:color="auto" w:fill="FFFFFF"/>
+          <w:lang w:val="ru-RU"/>
+        </w:rPr>
+        <w:t>-</w:t>
+      </w:r>
+      <w:r>
+        <w:rPr>
+          <w:rStyle w:val="HTMLCode"/>
+          <w:rFonts w:eastAsiaTheme="minorHAnsi"/>
+          <w:color w:val="F14E32"/>
+          <w:sz w:val="21"/>
+          <w:szCs w:val="21"/>
+          <w:bdr w:val="single" w:sz="6" w:space="1" w:color="EFEEE6" w:frame="1"/>
+          <w:shd w:val="clear" w:color="auto" w:fill="FFFFFF"/>
+        </w:rPr>
+        <w:t>shell</w:t>
+      </w:r>
+    </w:p>
+    <w:p>
+      <w:pPr>
+        <w:autoSpaceDE w:val="0"/>
+        <w:autoSpaceDN w:val="0"/>
+        <w:adjustRightInd w:val="0"/>
+        <w:spacing w:after="0" w:line="240" w:lineRule="auto"/>
+        <w:rPr>
+          <w:rFonts w:ascii="Lucida Console" w:hAnsi="Lucida Console" w:cs="Lucida Console"/>
+          <w:sz w:val="20"/>
+          <w:szCs w:val="20"/>
+          <w:lang w:val="ru-RU"/>
+        </w:rPr>
+      </w:pPr>
+      <w:r>
+        <w:rPr>
+          <w:rFonts w:ascii="Times New Roman" w:hAnsi="Times New Roman"/>
+          <w:sz w:val="24"/>
+          <w:szCs w:val="20"/>
+          <w:lang w:val="ru-RU"/>
+        </w:rPr>
+        <w:t>[4]</w:t>
+      </w:r>
+      <w:r>
+        <w:rPr>
+          <w:rFonts w:ascii="Lucida Console" w:hAnsi="Lucida Console" w:cs="Lucida Console"/>
+          <w:sz w:val="20"/>
+          <w:szCs w:val="20"/>
+          <w:lang w:val="ru-RU"/>
+        </w:rPr>
+        <w:t xml:space="preserve"> </w:t>
+      </w:r>
+      <w:r>
+        <w:rPr>
+          <w:rFonts w:ascii="Lucida Console" w:hAnsi="Lucida Console" w:cs="Lucida Console"/>
+          <w:sz w:val="20"/>
+          <w:szCs w:val="20"/>
+        </w:rPr>
+        <w:t>https</w:t>
+      </w:r>
+      <w:r>
+        <w:rPr>
+          <w:rFonts w:ascii="Lucida Console" w:hAnsi="Lucida Console" w:cs="Lucida Console"/>
+          <w:sz w:val="20"/>
+          <w:szCs w:val="20"/>
+          <w:lang w:val="ru-RU"/>
+        </w:rPr>
+        <w:t>://</w:t>
+      </w:r>
+      <w:r>
+        <w:rPr>
+          <w:rFonts w:ascii="Lucida Console" w:hAnsi="Lucida Console" w:cs="Lucida Console"/>
+          <w:sz w:val="20"/>
+          <w:szCs w:val="20"/>
+        </w:rPr>
+        <w:t>www</w:t>
+      </w:r>
+      <w:r>
+        <w:rPr>
+          <w:rFonts w:ascii="Lucida Console" w:hAnsi="Lucida Console" w:cs="Lucida Console"/>
+          <w:sz w:val="20"/>
+          <w:szCs w:val="20"/>
+          <w:lang w:val="ru-RU"/>
+        </w:rPr>
+        <w:t>.</w:t>
+      </w:r>
+      <w:proofErr w:type="spellStart"/>
+      <w:r>
+        <w:rPr>
+          <w:rFonts w:ascii="Lucida Console" w:hAnsi="Lucida Console" w:cs="Lucida Console"/>
+          <w:sz w:val="20"/>
+          <w:szCs w:val="20"/>
+        </w:rPr>
+        <w:t>digitalocean</w:t>
+      </w:r>
+      <w:proofErr w:type="spellEnd"/>
+      <w:r>
+        <w:rPr>
+          <w:rFonts w:ascii="Lucida Console" w:hAnsi="Lucida Console" w:cs="Lucida Console"/>
+          <w:sz w:val="20"/>
+          <w:szCs w:val="20"/>
+          <w:lang w:val="ru-RU"/>
+        </w:rPr>
+        <w:t>.</w:t>
+      </w:r>
+      <w:r>
+        <w:rPr>
+          <w:rFonts w:ascii="Lucida Console" w:hAnsi="Lucida Console" w:cs="Lucida Console"/>
+          <w:sz w:val="20"/>
+          <w:szCs w:val="20"/>
+        </w:rPr>
+        <w:t>com</w:t>
+      </w:r>
+      <w:r>
+        <w:rPr>
+          <w:rFonts w:ascii="Lucida Console" w:hAnsi="Lucida Console" w:cs="Lucida Console"/>
+          <w:sz w:val="20"/>
+          <w:szCs w:val="20"/>
+          <w:lang w:val="ru-RU"/>
+        </w:rPr>
+        <w:t>/</w:t>
+      </w:r>
+      <w:r>
+        <w:rPr>
+          <w:rFonts w:ascii="Lucida Console" w:hAnsi="Lucida Console" w:cs="Lucida Console"/>
+          <w:sz w:val="20"/>
+          <w:szCs w:val="20"/>
+        </w:rPr>
+        <w:t>community</w:t>
+      </w:r>
+      <w:r>
+        <w:rPr>
+          <w:rFonts w:ascii="Lucida Console" w:hAnsi="Lucida Console" w:cs="Lucida Console"/>
+          <w:sz w:val="20"/>
+          <w:szCs w:val="20"/>
+          <w:lang w:val="ru-RU"/>
+        </w:rPr>
+        <w:t>/</w:t>
+      </w:r>
+      <w:r>
+        <w:rPr>
+          <w:rFonts w:ascii="Lucida Console" w:hAnsi="Lucida Console" w:cs="Lucida Console"/>
+          <w:sz w:val="20"/>
+          <w:szCs w:val="20"/>
+        </w:rPr>
+        <w:t>tutorials</w:t>
+      </w:r>
+      <w:r>
+        <w:rPr>
+          <w:rFonts w:ascii="Lucida Console" w:hAnsi="Lucida Console" w:cs="Lucida Console"/>
+          <w:sz w:val="20"/>
+          <w:szCs w:val="20"/>
+          <w:lang w:val="ru-RU"/>
+        </w:rPr>
+        <w:t>/</w:t>
+      </w:r>
+      <w:r>
+        <w:rPr>
+          <w:rFonts w:ascii="Lucida Console" w:hAnsi="Lucida Console" w:cs="Lucida Console"/>
+          <w:sz w:val="20"/>
+          <w:szCs w:val="20"/>
+        </w:rPr>
+        <w:t>how</w:t>
+      </w:r>
+      <w:r>
+        <w:rPr>
+          <w:rFonts w:ascii="Lucida Console" w:hAnsi="Lucida Console" w:cs="Lucida Console"/>
+          <w:sz w:val="20"/>
+          <w:szCs w:val="20"/>
+          <w:lang w:val="ru-RU"/>
+        </w:rPr>
+        <w:t>-</w:t>
+      </w:r>
+      <w:r>
+        <w:rPr>
+          <w:rFonts w:ascii="Lucida Console" w:hAnsi="Lucida Console" w:cs="Lucida Console"/>
+          <w:sz w:val="20"/>
+          <w:szCs w:val="20"/>
+        </w:rPr>
+        <w:t>to</w:t>
+      </w:r>
+      <w:r>
+        <w:rPr>
+          <w:rFonts w:ascii="Lucida Console" w:hAnsi="Lucida Console" w:cs="Lucida Console"/>
+          <w:sz w:val="20"/>
+          <w:szCs w:val="20"/>
+          <w:lang w:val="ru-RU"/>
+        </w:rPr>
+        <w:t>-</w:t>
+      </w:r>
+      <w:r>
+        <w:rPr>
+          <w:rFonts w:ascii="Lucida Console" w:hAnsi="Lucida Console" w:cs="Lucida Console"/>
+          <w:sz w:val="20"/>
+          <w:szCs w:val="20"/>
+        </w:rPr>
+        <w:t>set</w:t>
+      </w:r>
+      <w:r>
+        <w:rPr>
+          <w:rFonts w:ascii="Lucida Console" w:hAnsi="Lucida Console" w:cs="Lucida Console"/>
+          <w:sz w:val="20"/>
+          <w:szCs w:val="20"/>
+          <w:lang w:val="ru-RU"/>
+        </w:rPr>
+        <w:t>-</w:t>
+      </w:r>
+      <w:r>
+        <w:rPr>
+          <w:rFonts w:ascii="Lucida Console" w:hAnsi="Lucida Console" w:cs="Lucida Console"/>
+          <w:sz w:val="20"/>
+          <w:szCs w:val="20"/>
+        </w:rPr>
+        <w:t>up</w:t>
+      </w:r>
+      <w:r>
+        <w:rPr>
+          <w:rFonts w:ascii="Lucida Console" w:hAnsi="Lucida Console" w:cs="Lucida Console"/>
+          <w:sz w:val="20"/>
+          <w:szCs w:val="20"/>
+          <w:lang w:val="ru-RU"/>
+        </w:rPr>
+        <w:t>-</w:t>
+      </w:r>
+      <w:r>
+        <w:rPr>
+          <w:rFonts w:ascii="Lucida Console" w:hAnsi="Lucida Console" w:cs="Lucida Console"/>
+          <w:sz w:val="20"/>
+          <w:szCs w:val="20"/>
+        </w:rPr>
+        <w:t>a</w:t>
+      </w:r>
+      <w:r>
+        <w:rPr>
+          <w:rFonts w:ascii="Lucida Console" w:hAnsi="Lucida Console" w:cs="Lucida Console"/>
+          <w:sz w:val="20"/>
+          <w:szCs w:val="20"/>
+          <w:lang w:val="ru-RU"/>
+        </w:rPr>
+        <w:t>-</w:t>
+      </w:r>
+      <w:r>
+        <w:rPr>
+          <w:rFonts w:ascii="Lucida Console" w:hAnsi="Lucida Console" w:cs="Lucida Console"/>
+          <w:sz w:val="20"/>
+          <w:szCs w:val="20"/>
+        </w:rPr>
+        <w:t>private</w:t>
+      </w:r>
+      <w:r>
+        <w:rPr>
+          <w:rFonts w:ascii="Lucida Console" w:hAnsi="Lucida Console" w:cs="Lucida Console"/>
+          <w:sz w:val="20"/>
+          <w:szCs w:val="20"/>
+          <w:lang w:val="ru-RU"/>
+        </w:rPr>
+        <w:t>-</w:t>
+      </w:r>
+      <w:r>
+        <w:rPr>
+          <w:rFonts w:ascii="Lucida Console" w:hAnsi="Lucida Console" w:cs="Lucida Console"/>
+          <w:sz w:val="20"/>
+          <w:szCs w:val="20"/>
+        </w:rPr>
+        <w:t>git</w:t>
+      </w:r>
+      <w:r>
+        <w:rPr>
+          <w:rFonts w:ascii="Lucida Console" w:hAnsi="Lucida Console" w:cs="Lucida Console"/>
+          <w:sz w:val="20"/>
+          <w:szCs w:val="20"/>
+          <w:lang w:val="ru-RU"/>
+        </w:rPr>
+        <w:t>-</w:t>
+      </w:r>
+      <w:r>
+        <w:rPr>
+          <w:rFonts w:ascii="Lucida Console" w:hAnsi="Lucida Console" w:cs="Lucida Console"/>
+          <w:sz w:val="20"/>
+          <w:szCs w:val="20"/>
+        </w:rPr>
+        <w:t>server</w:t>
+      </w:r>
+      <w:r>
+        <w:rPr>
+          <w:rFonts w:ascii="Lucida Console" w:hAnsi="Lucida Console" w:cs="Lucida Console"/>
+          <w:sz w:val="20"/>
+          <w:szCs w:val="20"/>
+          <w:lang w:val="ru-RU"/>
+        </w:rPr>
+        <w:t>-</w:t>
+      </w:r>
+      <w:r>
+        <w:rPr>
+          <w:rFonts w:ascii="Lucida Console" w:hAnsi="Lucida Console" w:cs="Lucida Console"/>
+          <w:sz w:val="20"/>
+          <w:szCs w:val="20"/>
+        </w:rPr>
+        <w:t>on</w:t>
+      </w:r>
+      <w:r>
+        <w:rPr>
+          <w:rFonts w:ascii="Lucida Console" w:hAnsi="Lucida Console" w:cs="Lucida Console"/>
+          <w:sz w:val="20"/>
+          <w:szCs w:val="20"/>
+          <w:lang w:val="ru-RU"/>
+        </w:rPr>
+        <w:t>-</w:t>
+      </w:r>
+      <w:r>
+        <w:rPr>
+          <w:rFonts w:ascii="Lucida Console" w:hAnsi="Lucida Console" w:cs="Lucida Console"/>
+          <w:sz w:val="20"/>
+          <w:szCs w:val="20"/>
+        </w:rPr>
+        <w:t>a</w:t>
+      </w:r>
+      <w:r>
+        <w:rPr>
+          <w:rFonts w:ascii="Lucida Console" w:hAnsi="Lucida Console" w:cs="Lucida Console"/>
+          <w:sz w:val="20"/>
+          <w:szCs w:val="20"/>
+          <w:lang w:val="ru-RU"/>
+        </w:rPr>
+        <w:t>-</w:t>
+      </w:r>
+      <w:proofErr w:type="spellStart"/>
+      <w:r>
+        <w:rPr>
+          <w:rFonts w:ascii="Lucida Console" w:hAnsi="Lucida Console" w:cs="Lucida Console"/>
+          <w:sz w:val="20"/>
+          <w:szCs w:val="20"/>
+        </w:rPr>
+        <w:t>vps</w:t>
+      </w:r>
+      <w:proofErr w:type="spellEnd"/>
+    </w:p>
+    <w:p>
+      <w:pPr>
+        <w:autoSpaceDE w:val="0"/>
+        <w:autoSpaceDN w:val="0"/>
+        <w:adjustRightInd w:val="0"/>
+        <w:spacing w:after="0" w:line="240" w:lineRule="auto"/>
+        <w:rPr>
+          <w:rFonts w:ascii="Lucida Console" w:hAnsi="Lucida Console" w:cs="Lucida Console"/>
+          <w:sz w:val="20"/>
+          <w:szCs w:val="20"/>
+          <w:lang w:val="ru-RU"/>
+        </w:rPr>
+      </w:pPr>
+      <w:r>
+        <w:rPr>
+          <w:rFonts w:ascii="Lucida Console" w:hAnsi="Lucida Console" w:cs="Lucida Console"/>
+          <w:sz w:val="20"/>
+          <w:szCs w:val="20"/>
+          <w:lang w:val="ru-RU"/>
+        </w:rPr>
+        <w:t xml:space="preserve">[5] </w:t>
+      </w:r>
+      <w:r>
+        <w:rPr>
+          <w:rFonts w:ascii="Lucida Console" w:hAnsi="Lucida Console" w:cs="Lucida Console"/>
+          <w:sz w:val="20"/>
+          <w:szCs w:val="20"/>
+        </w:rPr>
+        <w:t>http</w:t>
+      </w:r>
+      <w:r>
+        <w:rPr>
+          <w:rFonts w:ascii="Lucida Console" w:hAnsi="Lucida Console" w:cs="Lucida Console"/>
+          <w:sz w:val="20"/>
+          <w:szCs w:val="20"/>
+          <w:lang w:val="ru-RU"/>
+        </w:rPr>
+        <w:t>://</w:t>
+      </w:r>
+      <w:proofErr w:type="spellStart"/>
+      <w:r>
+        <w:rPr>
+          <w:rFonts w:ascii="Lucida Console" w:hAnsi="Lucida Console" w:cs="Lucida Console"/>
+          <w:sz w:val="20"/>
+          <w:szCs w:val="20"/>
+        </w:rPr>
+        <w:t>stackoverflow</w:t>
+      </w:r>
+      <w:proofErr w:type="spellEnd"/>
+      <w:r>
+        <w:rPr>
+          <w:rFonts w:ascii="Lucida Console" w:hAnsi="Lucida Console" w:cs="Lucida Console"/>
+          <w:sz w:val="20"/>
+          <w:szCs w:val="20"/>
+          <w:lang w:val="ru-RU"/>
+        </w:rPr>
+        <w:t>.</w:t>
+      </w:r>
+      <w:r>
+        <w:rPr>
+          <w:rFonts w:ascii="Lucida Console" w:hAnsi="Lucida Console" w:cs="Lucida Console"/>
+          <w:sz w:val="20"/>
+          <w:szCs w:val="20"/>
+        </w:rPr>
+        <w:t>com</w:t>
+      </w:r>
+      <w:r>
+        <w:rPr>
+          <w:rFonts w:ascii="Lucida Console" w:hAnsi="Lucida Console" w:cs="Lucida Console"/>
+          <w:sz w:val="20"/>
+          <w:szCs w:val="20"/>
+          <w:lang w:val="ru-RU"/>
+        </w:rPr>
+        <w:t>/</w:t>
+      </w:r>
+      <w:r>
+        <w:rPr>
+          <w:rFonts w:ascii="Lucida Console" w:hAnsi="Lucida Console" w:cs="Lucida Console"/>
+          <w:sz w:val="20"/>
+          <w:szCs w:val="20"/>
+        </w:rPr>
+        <w:t>questions</w:t>
+      </w:r>
+      <w:r>
+        <w:rPr>
+          <w:rFonts w:ascii="Lucida Console" w:hAnsi="Lucida Console" w:cs="Lucida Console"/>
+          <w:sz w:val="20"/>
+          <w:szCs w:val="20"/>
+          <w:lang w:val="ru-RU"/>
+        </w:rPr>
+        <w:t>/6448242/</w:t>
+      </w:r>
+      <w:r>
+        <w:rPr>
+          <w:rFonts w:ascii="Lucida Console" w:hAnsi="Lucida Console" w:cs="Lucida Console"/>
+          <w:sz w:val="20"/>
+          <w:szCs w:val="20"/>
+        </w:rPr>
+        <w:t>git</w:t>
+      </w:r>
+      <w:r>
+        <w:rPr>
+          <w:rFonts w:ascii="Lucida Console" w:hAnsi="Lucida Console" w:cs="Lucida Console"/>
+          <w:sz w:val="20"/>
+          <w:szCs w:val="20"/>
+          <w:lang w:val="ru-RU"/>
+        </w:rPr>
+        <w:t>-</w:t>
+      </w:r>
+      <w:r>
+        <w:rPr>
+          <w:rFonts w:ascii="Lucida Console" w:hAnsi="Lucida Console" w:cs="Lucida Console"/>
+          <w:sz w:val="20"/>
+          <w:szCs w:val="20"/>
+        </w:rPr>
+        <w:t>push</w:t>
+      </w:r>
+      <w:r>
+        <w:rPr>
+          <w:rFonts w:ascii="Lucida Console" w:hAnsi="Lucida Console" w:cs="Lucida Console"/>
+          <w:sz w:val="20"/>
+          <w:szCs w:val="20"/>
+          <w:lang w:val="ru-RU"/>
+        </w:rPr>
+        <w:t>-</w:t>
+      </w:r>
+      <w:r>
+        <w:rPr>
+          <w:rFonts w:ascii="Lucida Console" w:hAnsi="Lucida Console" w:cs="Lucida Console"/>
+          <w:sz w:val="20"/>
+          <w:szCs w:val="20"/>
+        </w:rPr>
+        <w:t>error</w:t>
+      </w:r>
+      <w:r>
+        <w:rPr>
+          <w:rFonts w:ascii="Lucida Console" w:hAnsi="Lucida Console" w:cs="Lucida Console"/>
+          <w:sz w:val="20"/>
+          <w:szCs w:val="20"/>
+          <w:lang w:val="ru-RU"/>
+        </w:rPr>
+        <w:t>-</w:t>
+      </w:r>
+      <w:r>
+        <w:rPr>
+          <w:rFonts w:ascii="Lucida Console" w:hAnsi="Lucida Console" w:cs="Lucida Console"/>
+          <w:sz w:val="20"/>
+          <w:szCs w:val="20"/>
+        </w:rPr>
+        <w:t>insufficient</w:t>
+      </w:r>
+      <w:r>
+        <w:rPr>
+          <w:rFonts w:ascii="Lucida Console" w:hAnsi="Lucida Console" w:cs="Lucida Console"/>
+          <w:sz w:val="20"/>
+          <w:szCs w:val="20"/>
+          <w:lang w:val="ru-RU"/>
+        </w:rPr>
+        <w:t>-</w:t>
+      </w:r>
+      <w:r>
+        <w:rPr>
+          <w:rFonts w:ascii="Lucida Console" w:hAnsi="Lucida Console" w:cs="Lucida Console"/>
+          <w:sz w:val="20"/>
+          <w:szCs w:val="20"/>
+        </w:rPr>
+        <w:t>permission</w:t>
+      </w:r>
+      <w:r>
+        <w:rPr>
+          <w:rFonts w:ascii="Lucida Console" w:hAnsi="Lucida Console" w:cs="Lucida Console"/>
+          <w:sz w:val="20"/>
+          <w:szCs w:val="20"/>
+          <w:lang w:val="ru-RU"/>
+        </w:rPr>
+        <w:t>-</w:t>
+      </w:r>
+      <w:r>
+        <w:rPr>
+          <w:rFonts w:ascii="Lucida Console" w:hAnsi="Lucida Console" w:cs="Lucida Console"/>
+          <w:sz w:val="20"/>
+          <w:szCs w:val="20"/>
+        </w:rPr>
+        <w:t>for</w:t>
+      </w:r>
+      <w:r>
+        <w:rPr>
+          <w:rFonts w:ascii="Lucida Console" w:hAnsi="Lucida Console" w:cs="Lucida Console"/>
+          <w:sz w:val="20"/>
+          <w:szCs w:val="20"/>
+          <w:lang w:val="ru-RU"/>
+        </w:rPr>
+        <w:t>-</w:t>
+      </w:r>
+      <w:r>
+        <w:rPr>
+          <w:rFonts w:ascii="Lucida Console" w:hAnsi="Lucida Console" w:cs="Lucida Console"/>
+          <w:sz w:val="20"/>
+          <w:szCs w:val="20"/>
+        </w:rPr>
+        <w:t>adding</w:t>
+      </w:r>
+      <w:r>
+        <w:rPr>
+          <w:rFonts w:ascii="Lucida Console" w:hAnsi="Lucida Console" w:cs="Lucida Console"/>
+          <w:sz w:val="20"/>
+          <w:szCs w:val="20"/>
+          <w:lang w:val="ru-RU"/>
+        </w:rPr>
+        <w:t>-</w:t>
+      </w:r>
+      <w:r>
+        <w:rPr>
+          <w:rFonts w:ascii="Lucida Console" w:hAnsi="Lucida Console" w:cs="Lucida Console"/>
+          <w:sz w:val="20"/>
+          <w:szCs w:val="20"/>
+        </w:rPr>
+        <w:t>an</w:t>
+      </w:r>
+      <w:r>
+        <w:rPr>
+          <w:rFonts w:ascii="Lucida Console" w:hAnsi="Lucida Console" w:cs="Lucida Console"/>
+          <w:sz w:val="20"/>
+          <w:szCs w:val="20"/>
+          <w:lang w:val="ru-RU"/>
+        </w:rPr>
+        <w:t>-</w:t>
+      </w:r>
+      <w:r>
+        <w:rPr>
+          <w:rFonts w:ascii="Lucida Console" w:hAnsi="Lucida Console" w:cs="Lucida Console"/>
+          <w:sz w:val="20"/>
+          <w:szCs w:val="20"/>
+        </w:rPr>
+        <w:t>object</w:t>
+      </w:r>
+      <w:r>
+        <w:rPr>
+          <w:rFonts w:ascii="Lucida Console" w:hAnsi="Lucida Console" w:cs="Lucida Console"/>
+          <w:sz w:val="20"/>
+          <w:szCs w:val="20"/>
+          <w:lang w:val="ru-RU"/>
+        </w:rPr>
+        <w:t>-</w:t>
+      </w:r>
+      <w:r>
+        <w:rPr>
+          <w:rFonts w:ascii="Lucida Console" w:hAnsi="Lucida Console" w:cs="Lucida Console"/>
+          <w:sz w:val="20"/>
+          <w:szCs w:val="20"/>
+        </w:rPr>
+        <w:t>to</w:t>
+      </w:r>
+      <w:r>
+        <w:rPr>
+          <w:rFonts w:ascii="Lucida Console" w:hAnsi="Lucida Console" w:cs="Lucida Console"/>
+          <w:sz w:val="20"/>
+          <w:szCs w:val="20"/>
+          <w:lang w:val="ru-RU"/>
+        </w:rPr>
+        <w:t>-</w:t>
+      </w:r>
+      <w:r>
+        <w:rPr>
+          <w:rFonts w:ascii="Lucida Console" w:hAnsi="Lucida Console" w:cs="Lucida Console"/>
+          <w:sz w:val="20"/>
+          <w:szCs w:val="20"/>
+        </w:rPr>
+        <w:t>repository</w:t>
+      </w:r>
+      <w:r>
+        <w:rPr>
+          <w:rFonts w:ascii="Lucida Console" w:hAnsi="Lucida Console" w:cs="Lucida Console"/>
+          <w:sz w:val="20"/>
+          <w:szCs w:val="20"/>
+          <w:lang w:val="ru-RU"/>
+        </w:rPr>
+        <w:t>-</w:t>
+      </w:r>
+      <w:proofErr w:type="spellStart"/>
+      <w:r>
+        <w:rPr>
+          <w:rFonts w:ascii="Lucida Console" w:hAnsi="Lucida Console" w:cs="Lucida Console"/>
+          <w:sz w:val="20"/>
+          <w:szCs w:val="20"/>
+        </w:rPr>
+        <w:t>datab</w:t>
+      </w:r>
+      <w:proofErr w:type="spellEnd"/>
+    </w:p>
+    <w:p>
+      <w:pPr>
+        <w:autoSpaceDE w:val="0"/>
+        <w:autoSpaceDN w:val="0"/>
+        <w:adjustRightInd w:val="0"/>
+        <w:spacing w:after="0" w:line="240" w:lineRule="auto"/>
+        <w:rPr>
+          <w:rFonts w:ascii="Lucida Console" w:hAnsi="Lucida Console" w:cs="Lucida Console"/>
+          <w:sz w:val="20"/>
+          <w:szCs w:val="20"/>
+          <w:lang w:val="ru-RU"/>
+        </w:rPr>
+      </w:pPr>
+      <w:r>
+        <w:rPr>
+          <w:rFonts w:ascii="Lucida Console" w:hAnsi="Lucida Console" w:cs="Lucida Console"/>
+          <w:sz w:val="20"/>
+          <w:szCs w:val="20"/>
+          <w:lang w:val="ru-RU"/>
+        </w:rPr>
+        <w:t xml:space="preserve">[6] </w:t>
+      </w:r>
+      <w:r>
+        <w:rPr>
+          <w:rFonts w:ascii="Lucida Console" w:hAnsi="Lucida Console" w:cs="Lucida Console"/>
+          <w:sz w:val="20"/>
+          <w:szCs w:val="20"/>
+        </w:rPr>
+        <w:t>http</w:t>
+      </w:r>
+      <w:r>
+        <w:rPr>
+          <w:rFonts w:ascii="Lucida Console" w:hAnsi="Lucida Console" w:cs="Lucida Console"/>
+          <w:sz w:val="20"/>
+          <w:szCs w:val="20"/>
+          <w:lang w:val="ru-RU"/>
+        </w:rPr>
+        <w:t>://</w:t>
+      </w:r>
+      <w:r>
+        <w:rPr>
+          <w:rFonts w:ascii="Lucida Console" w:hAnsi="Lucida Console" w:cs="Lucida Console"/>
+          <w:sz w:val="20"/>
+          <w:szCs w:val="20"/>
+        </w:rPr>
+        <w:t>git</w:t>
+      </w:r>
+      <w:r>
+        <w:rPr>
+          <w:rFonts w:ascii="Lucida Console" w:hAnsi="Lucida Console" w:cs="Lucida Console"/>
+          <w:sz w:val="20"/>
+          <w:szCs w:val="20"/>
+          <w:lang w:val="ru-RU"/>
+        </w:rPr>
+        <w:t>-</w:t>
+      </w:r>
+      <w:proofErr w:type="spellStart"/>
+      <w:r>
+        <w:rPr>
+          <w:rFonts w:ascii="Lucida Console" w:hAnsi="Lucida Console" w:cs="Lucida Console"/>
+          <w:sz w:val="20"/>
+          <w:szCs w:val="20"/>
+        </w:rPr>
+        <w:t>scm</w:t>
+      </w:r>
+      <w:proofErr w:type="spellEnd"/>
+      <w:r>
+        <w:rPr>
+          <w:rFonts w:ascii="Lucida Console" w:hAnsi="Lucida Console" w:cs="Lucida Console"/>
+          <w:sz w:val="20"/>
+          <w:szCs w:val="20"/>
+          <w:lang w:val="ru-RU"/>
+        </w:rPr>
+        <w:t>.</w:t>
+      </w:r>
+      <w:r>
+        <w:rPr>
+          <w:rFonts w:ascii="Lucida Console" w:hAnsi="Lucida Console" w:cs="Lucida Console"/>
+          <w:sz w:val="20"/>
+          <w:szCs w:val="20"/>
+        </w:rPr>
+        <w:t>com</w:t>
+      </w:r>
+      <w:r>
+        <w:rPr>
+          <w:rFonts w:ascii="Lucida Console" w:hAnsi="Lucida Console" w:cs="Lucida Console"/>
+          <w:sz w:val="20"/>
+          <w:szCs w:val="20"/>
+          <w:lang w:val="ru-RU"/>
+        </w:rPr>
+        <w:t>/</w:t>
+      </w:r>
+      <w:r>
+        <w:rPr>
+          <w:rFonts w:ascii="Lucida Console" w:hAnsi="Lucida Console" w:cs="Lucida Console"/>
+          <w:sz w:val="20"/>
+          <w:szCs w:val="20"/>
+        </w:rPr>
+        <w:t>book</w:t>
+      </w:r>
+      <w:r>
+        <w:rPr>
+          <w:rFonts w:ascii="Lucida Console" w:hAnsi="Lucida Console" w:cs="Lucida Console"/>
+          <w:sz w:val="20"/>
+          <w:szCs w:val="20"/>
+          <w:lang w:val="ru-RU"/>
+        </w:rPr>
+        <w:t>/</w:t>
+      </w:r>
+      <w:proofErr w:type="spellStart"/>
+      <w:r>
+        <w:rPr>
+          <w:rFonts w:ascii="Lucida Console" w:hAnsi="Lucida Console" w:cs="Lucida Console"/>
+          <w:sz w:val="20"/>
+          <w:szCs w:val="20"/>
+        </w:rPr>
+        <w:t>en</w:t>
+      </w:r>
+      <w:proofErr w:type="spellEnd"/>
+      <w:r>
+        <w:rPr>
+          <w:rFonts w:ascii="Lucida Console" w:hAnsi="Lucida Console" w:cs="Lucida Console"/>
+          <w:sz w:val="20"/>
+          <w:szCs w:val="20"/>
+          <w:lang w:val="ru-RU"/>
+        </w:rPr>
+        <w:t>/</w:t>
+      </w:r>
+      <w:r>
+        <w:rPr>
+          <w:rFonts w:ascii="Lucida Console" w:hAnsi="Lucida Console" w:cs="Lucida Console"/>
+          <w:sz w:val="20"/>
+          <w:szCs w:val="20"/>
+        </w:rPr>
+        <w:t>v</w:t>
+      </w:r>
+      <w:r>
+        <w:rPr>
+          <w:rFonts w:ascii="Lucida Console" w:hAnsi="Lucida Console" w:cs="Lucida Console"/>
+          <w:sz w:val="20"/>
+          <w:szCs w:val="20"/>
+          <w:lang w:val="ru-RU"/>
+        </w:rPr>
+        <w:t>1/</w:t>
+      </w:r>
+      <w:r>
+        <w:rPr>
+          <w:rFonts w:ascii="Lucida Console" w:hAnsi="Lucida Console" w:cs="Lucida Console"/>
+          <w:sz w:val="20"/>
+          <w:szCs w:val="20"/>
+        </w:rPr>
+        <w:t>Git</w:t>
+      </w:r>
+      <w:r>
+        <w:rPr>
+          <w:rFonts w:ascii="Lucida Console" w:hAnsi="Lucida Console" w:cs="Lucida Console"/>
+          <w:sz w:val="20"/>
+          <w:szCs w:val="20"/>
+          <w:lang w:val="ru-RU"/>
+        </w:rPr>
+        <w:t>-</w:t>
+      </w:r>
+      <w:r>
+        <w:rPr>
+          <w:rFonts w:ascii="Lucida Console" w:hAnsi="Lucida Console" w:cs="Lucida Console"/>
+          <w:sz w:val="20"/>
+          <w:szCs w:val="20"/>
+        </w:rPr>
+        <w:t>on</w:t>
+      </w:r>
+      <w:r>
+        <w:rPr>
+          <w:rFonts w:ascii="Lucida Console" w:hAnsi="Lucida Console" w:cs="Lucida Console"/>
+          <w:sz w:val="20"/>
+          <w:szCs w:val="20"/>
+          <w:lang w:val="ru-RU"/>
+        </w:rPr>
+        <w:t>-</w:t>
+      </w:r>
+      <w:r>
+        <w:rPr>
+          <w:rFonts w:ascii="Lucida Console" w:hAnsi="Lucida Console" w:cs="Lucida Console"/>
+          <w:sz w:val="20"/>
+          <w:szCs w:val="20"/>
+        </w:rPr>
+        <w:t>the</w:t>
+      </w:r>
+      <w:r>
+        <w:rPr>
+          <w:rFonts w:ascii="Lucida Console" w:hAnsi="Lucida Console" w:cs="Lucida Console"/>
+          <w:sz w:val="20"/>
+          <w:szCs w:val="20"/>
+          <w:lang w:val="ru-RU"/>
+        </w:rPr>
+        <w:t>-</w:t>
+      </w:r>
+      <w:r>
+        <w:rPr>
+          <w:rFonts w:ascii="Lucida Console" w:hAnsi="Lucida Console" w:cs="Lucida Console"/>
+          <w:sz w:val="20"/>
+          <w:szCs w:val="20"/>
+        </w:rPr>
+        <w:t>Server</w:t>
+      </w:r>
+      <w:r>
+        <w:rPr>
+          <w:rFonts w:ascii="Lucida Console" w:hAnsi="Lucida Console" w:cs="Lucida Console"/>
+          <w:sz w:val="20"/>
+          <w:szCs w:val="20"/>
+          <w:lang w:val="ru-RU"/>
+        </w:rPr>
+        <w:t>-</w:t>
+      </w:r>
+      <w:r>
+        <w:rPr>
+          <w:rFonts w:ascii="Lucida Console" w:hAnsi="Lucida Console" w:cs="Lucida Console"/>
+          <w:sz w:val="20"/>
+          <w:szCs w:val="20"/>
+        </w:rPr>
+        <w:t>Setting</w:t>
+      </w:r>
+      <w:r>
+        <w:rPr>
+          <w:rFonts w:ascii="Lucida Console" w:hAnsi="Lucida Console" w:cs="Lucida Console"/>
+          <w:sz w:val="20"/>
+          <w:szCs w:val="20"/>
+          <w:lang w:val="ru-RU"/>
+        </w:rPr>
+        <w:t>-</w:t>
+      </w:r>
+      <w:r>
+        <w:rPr>
+          <w:rFonts w:ascii="Lucida Console" w:hAnsi="Lucida Console" w:cs="Lucida Console"/>
+          <w:sz w:val="20"/>
+          <w:szCs w:val="20"/>
+        </w:rPr>
+        <w:t>Up</w:t>
+      </w:r>
+      <w:r>
+        <w:rPr>
+          <w:rFonts w:ascii="Lucida Console" w:hAnsi="Lucida Console" w:cs="Lucida Console"/>
+          <w:sz w:val="20"/>
+          <w:szCs w:val="20"/>
+          <w:lang w:val="ru-RU"/>
+        </w:rPr>
+        <w:t>-</w:t>
+      </w:r>
+      <w:r>
+        <w:rPr>
+          <w:rFonts w:ascii="Lucida Console" w:hAnsi="Lucida Console" w:cs="Lucida Console"/>
+          <w:sz w:val="20"/>
+          <w:szCs w:val="20"/>
+        </w:rPr>
+        <w:t>the</w:t>
+      </w:r>
+      <w:r>
+        <w:rPr>
+          <w:rFonts w:ascii="Lucida Console" w:hAnsi="Lucida Console" w:cs="Lucida Console"/>
+          <w:sz w:val="20"/>
+          <w:szCs w:val="20"/>
+          <w:lang w:val="ru-RU"/>
+        </w:rPr>
+        <w:t>-</w:t>
+      </w:r>
+      <w:r>
+        <w:rPr>
+          <w:rFonts w:ascii="Lucida Console" w:hAnsi="Lucida Console" w:cs="Lucida Console"/>
+          <w:sz w:val="20"/>
+          <w:szCs w:val="20"/>
+        </w:rPr>
+        <w:t>Server</w:t>
+      </w:r>
+    </w:p>
+    <w:p>
+      <w:pPr>
+        <w:rPr>
+          <w:rFonts w:ascii="Times New Roman" w:hAnsi="Times New Roman"/>
+          <w:sz w:val="24"/>
+          <w:szCs w:val="20"/>
+          <w:lang w:val="ru-RU"/>
+        </w:rPr>
+      </w:pPr>
+    </w:p>
+    <w:p>
+      <w:pPr>
+        <w:rPr>
+          <w:rFonts w:ascii="Times New Roman" w:hAnsi="Times New Roman" w:cs="Times New Roman"/>
+          <w:sz w:val="24"/>
+          <w:szCs w:val="20"/>
+          <w:lang w:val="ru-RU"/>
+        </w:rPr>
+      </w:pPr>
+      <w:r>
+        <w:rPr>
+          <w:rFonts w:ascii="Times New Roman" w:hAnsi="Times New Roman" w:cs="Times New Roman"/>
+          <w:sz w:val="24"/>
+          <w:szCs w:val="20"/>
+          <w:lang w:val="ru-RU"/>
+        </w:rPr>
+        <w:lastRenderedPageBreak/>
+        <w:t>Дальнейшая работа производится учащимися на своих компьютерах при помощи следующих настроек:</w:t>
+      </w:r>
+    </w:p>
+    <w:p>
+      <w:pPr>
+        <w:rPr>
+          <w:rFonts w:ascii="Times New Roman" w:hAnsi="Times New Roman" w:cs="Times New Roman"/>
+          <w:sz w:val="24"/>
+          <w:szCs w:val="20"/>
+          <w:lang w:val="ru-RU"/>
+        </w:rPr>
+      </w:pPr>
+    </w:p>
+    <w:p>
+      <w:pPr>
+        <w:autoSpaceDE w:val="0"/>
+        <w:autoSpaceDN w:val="0"/>
+        <w:adjustRightInd w:val="0"/>
+        <w:spacing w:after="0" w:line="240" w:lineRule="auto"/>
+        <w:rPr>
+          <w:rFonts w:ascii="Lucida Console" w:hAnsi="Lucida Console" w:cs="Lucida Console"/>
+          <w:sz w:val="20"/>
+          <w:szCs w:val="20"/>
+        </w:rPr>
+      </w:pPr>
+      <w:proofErr w:type="gramStart"/>
+      <w:r>
+        <w:rPr>
+          <w:rFonts w:ascii="Lucida Console" w:hAnsi="Lucida Console" w:cs="Lucida Console"/>
+          <w:sz w:val="20"/>
+          <w:szCs w:val="20"/>
+        </w:rPr>
+        <w:t>cd</w:t>
+      </w:r>
+      <w:proofErr w:type="gramEnd"/>
+      <w:r>
+        <w:rPr>
+          <w:rFonts w:ascii="Lucida Console" w:hAnsi="Lucida Console" w:cs="Lucida Console"/>
+          <w:sz w:val="20"/>
+          <w:szCs w:val="20"/>
+        </w:rPr>
+        <w:t xml:space="preserve"> </w:t>
+      </w:r>
+      <w:proofErr w:type="spellStart"/>
+      <w:r>
+        <w:rPr>
+          <w:rFonts w:ascii="Lucida Console" w:hAnsi="Lucida Console" w:cs="Lucida Console"/>
+          <w:sz w:val="20"/>
+          <w:szCs w:val="20"/>
+        </w:rPr>
+        <w:t>git_repo</w:t>
+      </w:r>
+      <w:proofErr w:type="spellEnd"/>
+    </w:p>
+    <w:p>
+      <w:pPr>
+        <w:autoSpaceDE w:val="0"/>
+        <w:autoSpaceDN w:val="0"/>
+        <w:adjustRightInd w:val="0"/>
+        <w:spacing w:after="0" w:line="240" w:lineRule="auto"/>
+        <w:rPr>
+          <w:rFonts w:ascii="Lucida Console" w:hAnsi="Lucida Console" w:cs="Lucida Console"/>
+          <w:sz w:val="20"/>
+          <w:szCs w:val="20"/>
+        </w:rPr>
+      </w:pPr>
+      <w:proofErr w:type="gramStart"/>
+      <w:r>
+        <w:rPr>
+          <w:rFonts w:ascii="Lucida Console" w:hAnsi="Lucida Console" w:cs="Lucida Console"/>
+          <w:sz w:val="20"/>
+          <w:szCs w:val="20"/>
+        </w:rPr>
+        <w:t>git</w:t>
+      </w:r>
+      <w:proofErr w:type="gramEnd"/>
+      <w:r>
+        <w:rPr>
+          <w:rFonts w:ascii="Lucida Console" w:hAnsi="Lucida Console" w:cs="Lucida Console"/>
+          <w:sz w:val="20"/>
+          <w:szCs w:val="20"/>
+        </w:rPr>
+        <w:t xml:space="preserve"> </w:t>
+      </w:r>
+      <w:proofErr w:type="spellStart"/>
+      <w:r>
+        <w:rPr>
+          <w:rFonts w:ascii="Lucida Console" w:hAnsi="Lucida Console" w:cs="Lucida Console"/>
+          <w:sz w:val="20"/>
+          <w:szCs w:val="20"/>
+        </w:rPr>
+        <w:t>init</w:t>
+      </w:r>
+      <w:proofErr w:type="spellEnd"/>
+    </w:p>
+    <w:p>
+      <w:pPr>
+        <w:autoSpaceDE w:val="0"/>
+        <w:autoSpaceDN w:val="0"/>
+        <w:adjustRightInd w:val="0"/>
+        <w:spacing w:after="0" w:line="240" w:lineRule="auto"/>
+        <w:rPr>
+          <w:rFonts w:ascii="Lucida Console" w:hAnsi="Lucida Console" w:cs="Lucida Console"/>
+          <w:sz w:val="20"/>
+          <w:szCs w:val="20"/>
+        </w:rPr>
+      </w:pPr>
+      <w:proofErr w:type="gramStart"/>
+      <w:r>
+        <w:rPr>
+          <w:rFonts w:ascii="Lucida Console" w:hAnsi="Lucida Console" w:cs="Lucida Console"/>
+          <w:sz w:val="20"/>
+          <w:szCs w:val="20"/>
+        </w:rPr>
+        <w:t>type</w:t>
+      </w:r>
+      <w:proofErr w:type="gramEnd"/>
+      <w:r>
+        <w:rPr>
+          <w:rFonts w:ascii="Lucida Console" w:hAnsi="Lucida Console" w:cs="Lucida Console"/>
+          <w:sz w:val="20"/>
+          <w:szCs w:val="20"/>
+        </w:rPr>
+        <w:t xml:space="preserve"> &gt; 1.txt</w:t>
+      </w:r>
+    </w:p>
+    <w:p>
+      <w:pPr>
+        <w:autoSpaceDE w:val="0"/>
+        <w:autoSpaceDN w:val="0"/>
+        <w:adjustRightInd w:val="0"/>
+        <w:spacing w:after="0" w:line="240" w:lineRule="auto"/>
+        <w:rPr>
+          <w:rFonts w:ascii="Lucida Console" w:hAnsi="Lucida Console" w:cs="Lucida Console"/>
+          <w:sz w:val="20"/>
+          <w:szCs w:val="20"/>
+        </w:rPr>
+      </w:pPr>
+      <w:proofErr w:type="gramStart"/>
+      <w:r>
+        <w:rPr>
+          <w:rFonts w:ascii="Lucida Console" w:hAnsi="Lucida Console" w:cs="Lucida Console"/>
+          <w:sz w:val="20"/>
+          <w:szCs w:val="20"/>
+        </w:rPr>
+        <w:t>git</w:t>
+      </w:r>
+      <w:proofErr w:type="gramEnd"/>
+      <w:r>
+        <w:rPr>
+          <w:rFonts w:ascii="Lucida Console" w:hAnsi="Lucida Console" w:cs="Lucida Console"/>
+          <w:sz w:val="20"/>
+          <w:szCs w:val="20"/>
+        </w:rPr>
+        <w:t xml:space="preserve"> add .</w:t>
+      </w:r>
+    </w:p>
+    <w:p>
+      <w:pPr>
+        <w:autoSpaceDE w:val="0"/>
+        <w:autoSpaceDN w:val="0"/>
+        <w:adjustRightInd w:val="0"/>
+        <w:spacing w:after="0" w:line="240" w:lineRule="auto"/>
+        <w:rPr>
+          <w:rFonts w:ascii="Lucida Console" w:hAnsi="Lucida Console" w:cs="Lucida Console"/>
+          <w:sz w:val="20"/>
+          <w:szCs w:val="20"/>
+        </w:rPr>
+      </w:pPr>
+      <w:proofErr w:type="gramStart"/>
+      <w:r>
+        <w:rPr>
+          <w:rFonts w:ascii="Lucida Console" w:hAnsi="Lucida Console" w:cs="Lucida Console"/>
+          <w:sz w:val="20"/>
+          <w:szCs w:val="20"/>
+        </w:rPr>
+        <w:t>git</w:t>
+      </w:r>
+      <w:proofErr w:type="gramEnd"/>
+      <w:r>
+        <w:rPr>
+          <w:rFonts w:ascii="Lucida Console" w:hAnsi="Lucida Console" w:cs="Lucida Console"/>
+          <w:sz w:val="20"/>
+          <w:szCs w:val="20"/>
+        </w:rPr>
+        <w:t xml:space="preserve"> commit -m 'First commit'</w:t>
+      </w:r>
+    </w:p>
+    <w:p>
+      <w:pPr>
+        <w:autoSpaceDE w:val="0"/>
+        <w:autoSpaceDN w:val="0"/>
+        <w:adjustRightInd w:val="0"/>
+        <w:spacing w:after="0" w:line="240" w:lineRule="auto"/>
+        <w:rPr>
+          <w:rFonts w:ascii="Lucida Console" w:hAnsi="Lucida Console" w:cs="Lucida Console"/>
+          <w:sz w:val="20"/>
+          <w:szCs w:val="20"/>
+        </w:rPr>
+      </w:pPr>
+      <w:proofErr w:type="gramStart"/>
+      <w:r>
+        <w:rPr>
+          <w:rFonts w:ascii="Lucida Console" w:hAnsi="Lucida Console" w:cs="Lucida Console"/>
+          <w:sz w:val="20"/>
+          <w:szCs w:val="20"/>
+        </w:rPr>
+        <w:t>git</w:t>
+      </w:r>
+      <w:proofErr w:type="gramEnd"/>
+      <w:r>
+        <w:rPr>
+          <w:rFonts w:ascii="Lucida Console" w:hAnsi="Lucida Console" w:cs="Lucida Console"/>
+          <w:sz w:val="20"/>
+          <w:szCs w:val="20"/>
+        </w:rPr>
+        <w:t xml:space="preserve"> remote add origin git@dzmitry.cloudapp.net:/opt/git/</w:t>
+      </w:r>
+      <w:proofErr w:type="spellStart"/>
+      <w:r>
+        <w:rPr>
+          <w:rFonts w:ascii="Lucida Console" w:hAnsi="Lucida Console" w:cs="Lucida Console"/>
+          <w:sz w:val="20"/>
+          <w:szCs w:val="20"/>
+        </w:rPr>
+        <w:t>project.git</w:t>
+      </w:r>
+      <w:proofErr w:type="spellEnd"/>
+    </w:p>
+    <w:p>
+      <w:pPr>
+        <w:rPr>
+          <w:rFonts w:ascii="Times New Roman" w:hAnsi="Times New Roman" w:cs="Times New Roman"/>
+          <w:sz w:val="24"/>
+          <w:szCs w:val="20"/>
+        </w:rPr>
+      </w:pPr>
+    </w:p>
+    <w:p>
+      <w:pPr>
+        <w:rPr>
+          <w:rFonts w:ascii="Times New Roman" w:hAnsi="Times New Roman" w:cs="Times New Roman"/>
+          <w:sz w:val="24"/>
+          <w:szCs w:val="20"/>
+          <w:lang w:val="ru-RU"/>
+        </w:rPr>
+      </w:pPr>
+      <w:r>
+        <w:rPr>
+          <w:rFonts w:ascii="Times New Roman" w:hAnsi="Times New Roman" w:cs="Times New Roman"/>
+          <w:sz w:val="24"/>
+          <w:szCs w:val="20"/>
+          <w:lang w:val="ru-RU"/>
+        </w:rPr>
+        <w:t>????????????????????????????????????????</w:t>
+      </w:r>
+    </w:p>
+    <w:p>
+      <w:pPr>
+        <w:ind w:left="720"/>
+        <w:rPr>
+          <w:rFonts w:ascii="Times New Roman" w:hAnsi="Times New Roman" w:cs="Times New Roman"/>
+          <w:color w:val="FF0000"/>
+          <w:sz w:val="24"/>
+          <w:szCs w:val="20"/>
+          <w:lang w:val="ru-RU"/>
+        </w:rPr>
+      </w:pPr>
     </w:p>
     <w:sectPr>
       <w:pgSz w:w="11906" w:h="16838"/>
@@ -5432,6 +8614,96 @@
     </w:lvl>
   </w:abstractNum>
   <w:abstractNum w:abstractNumId="3">
+    <w:nsid w:val="33CD71CA"/>
+    <w:multiLevelType w:val="hybridMultilevel"/>
+    <w:tmpl w:val="850CA04C"/>
+    <w:lvl w:ilvl="0" w:tplc="08090011">
+      <w:start w:val="1"/>
+      <w:numFmt w:val="decimal"/>
+      <w:lvlText w:val="%1)"/>
+      <w:lvlJc w:val="left"/>
+      <w:pPr>
+        <w:ind w:left="720" w:hanging="360"/>
+      </w:pPr>
+      <w:rPr>
+        <w:rFonts w:hint="default"/>
+        <w:color w:val="auto"/>
+      </w:rPr>
+    </w:lvl>
+    <w:lvl w:ilvl="1" w:tplc="08090019">
+      <w:start w:val="1"/>
+      <w:numFmt w:val="lowerLetter"/>
+      <w:lvlText w:val="%2."/>
+      <w:lvlJc w:val="left"/>
+      <w:pPr>
+        <w:ind w:left="1440" w:hanging="360"/>
+      </w:pPr>
+    </w:lvl>
+    <w:lvl w:ilvl="2" w:tplc="0809001B" w:tentative="1">
+      <w:start w:val="1"/>
+      <w:numFmt w:val="lowerRoman"/>
+      <w:lvlText w:val="%3."/>
+      <w:lvlJc w:val="right"/>
+      <w:pPr>
+        <w:ind w:left="2160" w:hanging="180"/>
+      </w:pPr>
+    </w:lvl>
+    <w:lvl w:ilvl="3" w:tplc="0809000F" w:tentative="1">
+      <w:start w:val="1"/>
+      <w:numFmt w:val="decimal"/>
+      <w:lvlText w:val="%4."/>
+      <w:lvlJc w:val="left"/>
+      <w:pPr>
+        <w:ind w:left="2880" w:hanging="360"/>
+      </w:pPr>
+    </w:lvl>
+    <w:lvl w:ilvl="4" w:tplc="08090019" w:tentative="1">
+      <w:start w:val="1"/>
+      <w:numFmt w:val="lowerLetter"/>
+      <w:lvlText w:val="%5."/>
+      <w:lvlJc w:val="left"/>
+      <w:pPr>
+        <w:ind w:left="3600" w:hanging="360"/>
+      </w:pPr>
+    </w:lvl>
+    <w:lvl w:ilvl="5" w:tplc="0809001B" w:tentative="1">
+      <w:start w:val="1"/>
+      <w:numFmt w:val="lowerRoman"/>
+      <w:lvlText w:val="%6."/>
+      <w:lvlJc w:val="right"/>
+      <w:pPr>
+        <w:ind w:left="4320" w:hanging="180"/>
+      </w:pPr>
+    </w:lvl>
+    <w:lvl w:ilvl="6" w:tplc="0809000F" w:tentative="1">
+      <w:start w:val="1"/>
+      <w:numFmt w:val="decimal"/>
+      <w:lvlText w:val="%7."/>
+      <w:lvlJc w:val="left"/>
+      <w:pPr>
+        <w:ind w:left="5040" w:hanging="360"/>
+      </w:pPr>
+    </w:lvl>
+    <w:lvl w:ilvl="7" w:tplc="08090019" w:tentative="1">
+      <w:start w:val="1"/>
+      <w:numFmt w:val="lowerLetter"/>
+      <w:lvlText w:val="%8."/>
+      <w:lvlJc w:val="left"/>
+      <w:pPr>
+        <w:ind w:left="5760" w:hanging="360"/>
+      </w:pPr>
+    </w:lvl>
+    <w:lvl w:ilvl="8" w:tplc="0809001B" w:tentative="1">
+      <w:start w:val="1"/>
+      <w:numFmt w:val="lowerRoman"/>
+      <w:lvlText w:val="%9."/>
+      <w:lvlJc w:val="right"/>
+      <w:pPr>
+        <w:ind w:left="6480" w:hanging="180"/>
+      </w:pPr>
+    </w:lvl>
+  </w:abstractNum>
+  <w:abstractNum w:abstractNumId="4">
     <w:nsid w:val="63F45115"/>
     <w:multiLevelType w:val="hybridMultilevel"/>
     <w:tmpl w:val="C68EEAB8"/>
@@ -5544,7 +8816,7 @@
       </w:rPr>
     </w:lvl>
   </w:abstractNum>
-  <w:abstractNum w:abstractNumId="4">
+  <w:abstractNum w:abstractNumId="5">
     <w:nsid w:val="65C469AA"/>
     <w:multiLevelType w:val="multilevel"/>
     <w:tmpl w:val="E3980386"/>
@@ -5657,7 +8929,7 @@
       </w:rPr>
     </w:lvl>
   </w:abstractNum>
-  <w:abstractNum w:abstractNumId="5">
+  <w:abstractNum w:abstractNumId="6">
     <w:nsid w:val="693E2C2F"/>
     <w:multiLevelType w:val="multilevel"/>
     <w:tmpl w:val="668A48C0"/>
@@ -5770,7 +9042,7 @@
       </w:rPr>
     </w:lvl>
   </w:abstractNum>
-  <w:abstractNum w:abstractNumId="6">
+  <w:abstractNum w:abstractNumId="7">
     <w:nsid w:val="6BEE5919"/>
     <w:multiLevelType w:val="hybridMultilevel"/>
     <w:tmpl w:val="B18CC24A"/>
@@ -5883,7 +9155,7 @@
       </w:rPr>
     </w:lvl>
   </w:abstractNum>
-  <w:abstractNum w:abstractNumId="7">
+  <w:abstractNum w:abstractNumId="8">
     <w:nsid w:val="6C31531E"/>
     <w:multiLevelType w:val="multilevel"/>
     <w:tmpl w:val="F70C240C"/>
@@ -5996,7 +9268,7 @@
       </w:rPr>
     </w:lvl>
   </w:abstractNum>
-  <w:abstractNum w:abstractNumId="8">
+  <w:abstractNum w:abstractNumId="9">
     <w:nsid w:val="72F90B50"/>
     <w:multiLevelType w:val="hybridMultilevel"/>
     <w:tmpl w:val="4832F2DE"/>
@@ -6110,16 +9382,16 @@
     </w:lvl>
   </w:abstractNum>
   <w:num w:numId="1">
-    <w:abstractNumId w:val="3"/>
+    <w:abstractNumId w:val="4"/>
   </w:num>
   <w:num w:numId="2">
-    <w:abstractNumId w:val="6"/>
+    <w:abstractNumId w:val="7"/>
   </w:num>
   <w:num w:numId="3">
-    <w:abstractNumId w:val="4"/>
+    <w:abstractNumId w:val="5"/>
   </w:num>
   <w:num w:numId="4">
-    <w:abstractNumId w:val="5"/>
+    <w:abstractNumId w:val="6"/>
   </w:num>
   <w:num w:numId="5">
     <w:abstractNumId w:val="0"/>
@@ -6131,10 +9403,13 @@
     <w:abstractNumId w:val="2"/>
   </w:num>
   <w:num w:numId="8">
-    <w:abstractNumId w:val="7"/>
+    <w:abstractNumId w:val="8"/>
   </w:num>
   <w:num w:numId="9">
-    <w:abstractNumId w:val="8"/>
+    <w:abstractNumId w:val="9"/>
+  </w:num>
+  <w:num w:numId="10">
+    <w:abstractNumId w:val="3"/>
   </w:num>
 </w:numbering>
 </file>
@@ -6604,6 +9879,19 @@
       <w:u w:val="single"/>
     </w:rPr>
   </w:style>
+  <w:style w:type="character" w:styleId="HTMLCode">
+    <w:name w:val="HTML Code"/>
+    <w:basedOn w:val="DefaultParagraphFont"/>
+    <w:uiPriority w:val="99"/>
+    <w:semiHidden/>
+    <w:unhideWhenUsed/>
+    <w:rsid w:val="00D80569"/>
+    <w:rPr>
+      <w:rFonts w:ascii="Courier New" w:eastAsia="Times New Roman" w:hAnsi="Courier New" w:cs="Courier New"/>
+      <w:sz w:val="20"/>
+      <w:szCs w:val="20"/>
+    </w:rPr>
+  </w:style>
 </w:styles>
 </file>
 
@@ -6873,7 +10161,7 @@
 </file>
 
 <file path=customXml/itemProps1.xml><?xml version="1.0" encoding="utf-8"?>
-<ds:datastoreItem xmlns:ds="http://schemas.openxmlformats.org/officeDocument/2006/customXml" ds:itemID="{6AC02564-9C79-473C-BCFB-6869066C5CF0}">
+<ds:datastoreItem xmlns:ds="http://schemas.openxmlformats.org/officeDocument/2006/customXml" ds:itemID="{08DF8B29-EBDD-4F94-AE9F-98067E586A4C}">
   <ds:schemaRefs>
     <ds:schemaRef ds:uri="http://schemas.openxmlformats.org/officeDocument/2006/bibliography"/>
   </ds:schemaRefs>

</xml_diff>

<commit_message>
Added how to install svn on ubuntu link
</commit_message>
<xml_diff>
--- a/Docs/1.docx
+++ b/Docs/1.docx
@@ -3544,8 +3544,6 @@
         </w:rPr>
         <w:t>Примеры реализаций и разница между ними.</w:t>
       </w:r>
-      <w:bookmarkStart w:id="0" w:name="_GoBack"/>
-      <w:bookmarkEnd w:id="0"/>
       <w:r>
         <w:rPr>
           <w:rFonts w:ascii="Times New Roman" w:hAnsi="Times New Roman" w:cs="Times New Roman"/>
@@ -3790,7 +3788,7 @@
       <w:pPr>
         <w:rPr>
           <w:noProof/>
-          <w:lang w:eastAsia="en-GB"/>
+          <w:lang w:val="ru-RU" w:eastAsia="en-GB"/>
         </w:rPr>
       </w:pPr>
       <w:r>
@@ -4943,6 +4941,7 @@
           <w:sz w:val="24"/>
           <w:szCs w:val="20"/>
           <w:shd w:val="clear" w:color="auto" w:fill="FFFFFF"/>
+          <w:lang w:val="ru-RU"/>
         </w:rPr>
       </w:pPr>
     </w:p>
@@ -4994,7 +4993,6 @@
           <w:color w:val="FF0000"/>
           <w:sz w:val="24"/>
           <w:szCs w:val="20"/>
-          <w:lang w:val="ru-RU"/>
         </w:rPr>
       </w:pPr>
       <w:r>
@@ -5003,9 +5001,8 @@
           <w:color w:val="FF0000"/>
           <w:sz w:val="24"/>
           <w:szCs w:val="20"/>
-          <w:lang w:val="ru-RU"/>
-        </w:rPr>
-        <w:t>2.2</w:t>
+        </w:rPr>
+        <w:t xml:space="preserve">2.2 </w:t>
       </w:r>
       <w:r>
         <w:rPr>
@@ -5015,7 +5012,35 @@
           <w:szCs w:val="20"/>
           <w:lang w:val="ru-RU"/>
         </w:rPr>
-        <w:t xml:space="preserve"> Продвинутые операции (cherry-pick, reverse, stash, </w:t>
+        <w:t>Продвинутые</w:t>
+      </w:r>
+      <w:r>
+        <w:rPr>
+          <w:rFonts w:ascii="Times New Roman" w:hAnsi="Times New Roman" w:cs="Times New Roman"/>
+          <w:color w:val="FF0000"/>
+          <w:sz w:val="24"/>
+          <w:szCs w:val="20"/>
+        </w:rPr>
+        <w:t xml:space="preserve"> </w:t>
+      </w:r>
+      <w:r>
+        <w:rPr>
+          <w:rFonts w:ascii="Times New Roman" w:hAnsi="Times New Roman" w:cs="Times New Roman"/>
+          <w:color w:val="FF0000"/>
+          <w:sz w:val="24"/>
+          <w:szCs w:val="20"/>
+          <w:lang w:val="ru-RU"/>
+        </w:rPr>
+        <w:t>операции</w:t>
+      </w:r>
+      <w:r>
+        <w:rPr>
+          <w:rFonts w:ascii="Times New Roman" w:hAnsi="Times New Roman" w:cs="Times New Roman"/>
+          <w:color w:val="FF0000"/>
+          <w:sz w:val="24"/>
+          <w:szCs w:val="20"/>
+        </w:rPr>
+        <w:t xml:space="preserve"> (cherry-pick, reverse, stash, </w:t>
       </w:r>
       <w:proofErr w:type="spellStart"/>
       <w:r>
@@ -5024,7 +5049,6 @@
           <w:color w:val="FF0000"/>
           <w:sz w:val="24"/>
           <w:szCs w:val="20"/>
-          <w:lang w:val="ru-RU"/>
         </w:rPr>
         <w:t>etc</w:t>
       </w:r>
@@ -5035,19 +5059,8 @@
           <w:color w:val="FF0000"/>
           <w:sz w:val="24"/>
           <w:szCs w:val="20"/>
-          <w:lang w:val="ru-RU"/>
-        </w:rPr>
-        <w:t>)</w:t>
-      </w:r>
-      <w:r>
-        <w:rPr>
-          <w:rFonts w:ascii="Times New Roman" w:hAnsi="Times New Roman" w:cs="Times New Roman"/>
-          <w:color w:val="FF0000"/>
-          <w:sz w:val="24"/>
-          <w:szCs w:val="20"/>
-          <w:lang w:val="ru-RU"/>
-        </w:rPr>
-        <w:t>.</w:t>
+        </w:rPr>
+        <w:t>).</w:t>
       </w:r>
     </w:p>
     <w:p>
@@ -6850,7 +6863,7 @@
         <w:spacing w:after="0" w:line="270" w:lineRule="atLeast"/>
         <w:rPr>
           <w:rStyle w:val="HTMLCode"/>
-          <w:rFonts w:ascii="Courier" w:hAnsi="Courier" w:cs="Times New Roman"/>
+          <w:rFonts w:ascii="Courier" w:eastAsiaTheme="minorHAnsi" w:hAnsi="Courier" w:cs="Times New Roman"/>
           <w:color w:val="F14E32"/>
           <w:sz w:val="21"/>
           <w:szCs w:val="21"/>
@@ -6858,16 +6871,15 @@
           <w:lang w:val="ru-RU" w:eastAsia="en-GB"/>
         </w:rPr>
       </w:pPr>
-      <w:proofErr w:type="spellStart"/>
-      <w:r>
-        <w:rPr>
-          <w:rFonts w:ascii="Times New Roman" w:hAnsi="Times New Roman" w:cs="Times New Roman"/>
-          <w:sz w:val="24"/>
-          <w:szCs w:val="20"/>
+      <w:r>
+        <w:rPr>
+          <w:rFonts w:ascii="Times New Roman" w:hAnsi="Times New Roman" w:cs="Times New Roman"/>
+          <w:sz w:val="24"/>
+          <w:szCs w:val="20"/>
+          <w:lang w:val="ru-RU"/>
         </w:rPr>
         <w:t>Поменять</w:t>
       </w:r>
-      <w:proofErr w:type="spellEnd"/>
       <w:r>
         <w:rPr>
           <w:rFonts w:ascii="Times New Roman" w:hAnsi="Times New Roman" w:cs="Times New Roman"/>
@@ -6877,16 +6889,15 @@
         </w:rPr>
         <w:t xml:space="preserve"> </w:t>
       </w:r>
-      <w:proofErr w:type="spellStart"/>
-      <w:r>
-        <w:rPr>
-          <w:rFonts w:ascii="Times New Roman" w:hAnsi="Times New Roman" w:cs="Times New Roman"/>
-          <w:sz w:val="24"/>
-          <w:szCs w:val="20"/>
+      <w:r>
+        <w:rPr>
+          <w:rFonts w:ascii="Times New Roman" w:hAnsi="Times New Roman" w:cs="Times New Roman"/>
+          <w:sz w:val="24"/>
+          <w:szCs w:val="20"/>
+          <w:lang w:val="ru-RU"/>
         </w:rPr>
         <w:t>строку</w:t>
       </w:r>
-      <w:proofErr w:type="spellEnd"/>
       <w:r>
         <w:rPr>
           <w:rStyle w:val="HTMLCode"/>
@@ -6963,16 +6974,15 @@
         </w:rPr>
         <w:t> </w:t>
       </w:r>
-      <w:proofErr w:type="spellStart"/>
-      <w:r>
-        <w:rPr>
-          <w:rFonts w:ascii="Times New Roman" w:hAnsi="Times New Roman" w:cs="Times New Roman"/>
-          <w:sz w:val="24"/>
-          <w:szCs w:val="20"/>
+      <w:r>
+        <w:rPr>
+          <w:rFonts w:ascii="Times New Roman" w:hAnsi="Times New Roman" w:cs="Times New Roman"/>
+          <w:sz w:val="24"/>
+          <w:szCs w:val="20"/>
+          <w:lang w:val="ru-RU"/>
         </w:rPr>
         <w:t>на</w:t>
       </w:r>
-      <w:proofErr w:type="spellEnd"/>
       <w:r>
         <w:rPr>
           <w:rStyle w:val="apple-converted-space"/>
@@ -8237,28 +8247,52 @@
           <w:rFonts w:ascii="Times New Roman" w:hAnsi="Times New Roman" w:cs="Times New Roman"/>
           <w:sz w:val="24"/>
           <w:szCs w:val="20"/>
-          <w:lang w:val="ru-RU"/>
-        </w:rPr>
-      </w:pPr>
-      <w:r>
-        <w:rPr>
-          <w:rFonts w:ascii="Times New Roman" w:hAnsi="Times New Roman" w:cs="Times New Roman"/>
-          <w:sz w:val="24"/>
-          <w:szCs w:val="20"/>
-          <w:lang w:val="ru-RU"/>
+        </w:rPr>
+      </w:pPr>
+      <w:r>
+        <w:rPr>
+          <w:rFonts w:ascii="Times New Roman" w:hAnsi="Times New Roman" w:cs="Times New Roman"/>
+          <w:sz w:val="24"/>
+          <w:szCs w:val="20"/>
         </w:rPr>
         <w:t>????????????????????????????????????????</w:t>
       </w:r>
     </w:p>
     <w:p>
       <w:pPr>
+        <w:rPr>
+          <w:rFonts w:ascii="Times New Roman" w:hAnsi="Times New Roman" w:cs="Times New Roman"/>
+          <w:sz w:val="24"/>
+          <w:szCs w:val="20"/>
+        </w:rPr>
+      </w:pPr>
+      <w:r>
+        <w:rPr>
+          <w:rFonts w:ascii="Times New Roman" w:hAnsi="Times New Roman" w:cs="Times New Roman"/>
+          <w:sz w:val="24"/>
+          <w:szCs w:val="20"/>
+        </w:rPr>
+        <w:t xml:space="preserve">[5] </w:t>
+      </w:r>
+      <w:r>
+        <w:rPr>
+          <w:rFonts w:ascii="Times New Roman" w:hAnsi="Times New Roman" w:cs="Times New Roman"/>
+          <w:sz w:val="24"/>
+          <w:szCs w:val="20"/>
+        </w:rPr>
+        <w:t>http://www.krizna.com/ubuntu/setup-svn-server-on-ubuntu-14-04/</w:t>
+      </w:r>
+      <w:bookmarkStart w:id="0" w:name="_GoBack"/>
+      <w:bookmarkEnd w:id="0"/>
+    </w:p>
+    <w:p>
+      <w:pPr>
         <w:ind w:left="720"/>
         <w:rPr>
           <w:rFonts w:ascii="Times New Roman" w:hAnsi="Times New Roman" w:cs="Times New Roman"/>
           <w:color w:val="FF0000"/>
           <w:sz w:val="24"/>
           <w:szCs w:val="20"/>
-          <w:lang w:val="ru-RU"/>
         </w:rPr>
       </w:pPr>
     </w:p>
@@ -9892,6 +9926,36 @@
       <w:szCs w:val="20"/>
     </w:rPr>
   </w:style>
+  <w:style w:type="paragraph" w:styleId="BalloonText">
+    <w:name w:val="Balloon Text"/>
+    <w:basedOn w:val="Normal"/>
+    <w:link w:val="BalloonTextChar"/>
+    <w:uiPriority w:val="99"/>
+    <w:semiHidden/>
+    <w:unhideWhenUsed/>
+    <w:rsid w:val="009F74AE"/>
+    <w:pPr>
+      <w:spacing w:after="0" w:line="240" w:lineRule="auto"/>
+    </w:pPr>
+    <w:rPr>
+      <w:rFonts w:ascii="Segoe UI" w:hAnsi="Segoe UI" w:cs="Segoe UI"/>
+      <w:sz w:val="18"/>
+      <w:szCs w:val="18"/>
+    </w:rPr>
+  </w:style>
+  <w:style w:type="character" w:customStyle="1" w:styleId="BalloonTextChar">
+    <w:name w:val="Balloon Text Char"/>
+    <w:basedOn w:val="DefaultParagraphFont"/>
+    <w:link w:val="BalloonText"/>
+    <w:uiPriority w:val="99"/>
+    <w:semiHidden/>
+    <w:rsid w:val="009F74AE"/>
+    <w:rPr>
+      <w:rFonts w:ascii="Segoe UI" w:hAnsi="Segoe UI" w:cs="Segoe UI"/>
+      <w:sz w:val="18"/>
+      <w:szCs w:val="18"/>
+    </w:rPr>
+  </w:style>
 </w:styles>
 </file>
 
@@ -10161,7 +10225,7 @@
 </file>
 
 <file path=customXml/itemProps1.xml><?xml version="1.0" encoding="utf-8"?>
-<ds:datastoreItem xmlns:ds="http://schemas.openxmlformats.org/officeDocument/2006/customXml" ds:itemID="{08DF8B29-EBDD-4F94-AE9F-98067E586A4C}">
+<ds:datastoreItem xmlns:ds="http://schemas.openxmlformats.org/officeDocument/2006/customXml" ds:itemID="{CA327D05-488B-4EE3-BFD6-67701FBA98B7}">
   <ds:schemaRefs>
     <ds:schemaRef ds:uri="http://schemas.openxmlformats.org/officeDocument/2006/bibliography"/>
   </ds:schemaRefs>

</xml_diff>